<commit_message>
QA police again: Scope complete
</commit_message>
<xml_diff>
--- a/Documentation/2.0 Scope/Purpose_Objectives.docx
+++ b/Documentation/2.0 Scope/Purpose_Objectives.docx
@@ -1,6 +1,6 @@
 
 <file path=word/document.xml><?xml version="1.0" encoding="utf-8"?>
-<w:document xmlns:wpc="http://schemas.microsoft.com/office/word/2010/wordprocessingCanvas" xmlns:mc="http://schemas.openxmlformats.org/markup-compatibility/2006" xmlns:o="urn:schemas-microsoft-com:office:office" xmlns:r="http://schemas.openxmlformats.org/officeDocument/2006/relationships" xmlns:m="http://schemas.openxmlformats.org/officeDocument/2006/math" xmlns:v="urn:schemas-microsoft-com:vml" xmlns:wp14="http://schemas.microsoft.com/office/word/2010/wordprocessingDrawing" xmlns:wp="http://schemas.openxmlformats.org/drawingml/2006/wordprocessingDrawing" xmlns:w10="urn:schemas-microsoft-com:office:word" xmlns:w="http://schemas.openxmlformats.org/wordprocessingml/2006/main" xmlns:w14="http://schemas.microsoft.com/office/word/2010/wordml" xmlns:wpg="http://schemas.microsoft.com/office/word/2010/wordprocessingGroup" xmlns:wpi="http://schemas.microsoft.com/office/word/2010/wordprocessingInk" xmlns:wne="http://schemas.microsoft.com/office/word/2006/wordml" xmlns:wps="http://schemas.microsoft.com/office/word/2010/wordprocessingShape" mc:Ignorable="w14 wp14">
+<w:document xmlns:wpc="http://schemas.microsoft.com/office/word/2010/wordprocessingCanvas" xmlns:mc="http://schemas.openxmlformats.org/markup-compatibility/2006" xmlns:o="urn:schemas-microsoft-com:office:office" xmlns:r="http://schemas.openxmlformats.org/officeDocument/2006/relationships" xmlns:m="http://schemas.openxmlformats.org/officeDocument/2006/math" xmlns:v="urn:schemas-microsoft-com:vml" xmlns:wp14="http://schemas.microsoft.com/office/word/2010/wordprocessingDrawing" xmlns:wp="http://schemas.openxmlformats.org/drawingml/2006/wordprocessingDrawing" xmlns:w10="urn:schemas-microsoft-com:office:word" xmlns:w="http://schemas.openxmlformats.org/wordprocessingml/2006/main" xmlns:w14="http://schemas.microsoft.com/office/word/2010/wordml" xmlns:w15="http://schemas.microsoft.com/office/word/2012/wordml" xmlns:wpg="http://schemas.microsoft.com/office/word/2010/wordprocessingGroup" xmlns:wpi="http://schemas.microsoft.com/office/word/2010/wordprocessingInk" xmlns:wne="http://schemas.microsoft.com/office/word/2006/wordml" xmlns:wps="http://schemas.microsoft.com/office/word/2010/wordprocessingShape" mc:Ignorable="w14 w15 wp14">
   <w:body>
     <w:sdt>
       <w:sdtPr>
@@ -52,7 +52,7 @@
                         </pic:cNvPicPr>
                       </pic:nvPicPr>
                       <pic:blipFill>
-                        <a:blip r:embed="rId8" cstate="print">
+                        <a:blip r:embed="rId9" cstate="print">
                           <a:extLst>
                             <a:ext uri="{28A0092B-C50C-407E-A947-70E740481C1C}">
                               <a14:useLocalDpi xmlns:a14="http://schemas.microsoft.com/office/drawing/2010/main" val="0"/>
@@ -128,7 +128,7 @@
                         </pic:cNvPicPr>
                       </pic:nvPicPr>
                       <pic:blipFill>
-                        <a:blip r:embed="rId9" cstate="print">
+                        <a:blip r:embed="rId10" cstate="print">
                           <a:extLst>
                             <a:ext uri="{28A0092B-C50C-407E-A947-70E740481C1C}">
                               <a14:useLocalDpi xmlns:a14="http://schemas.microsoft.com/office/drawing/2010/main" val="0"/>
@@ -283,7 +283,6 @@
           <w:tblPr>
             <w:tblpPr w:leftFromText="187" w:rightFromText="187" w:vertAnchor="page" w:horzAnchor="margin" w:tblpXSpec="center" w:tblpY="3406"/>
             <w:tblW w:w="4006" w:type="pct"/>
-            <w:tblInd w:w="-7" w:type="dxa"/>
             <w:tblBorders>
               <w:left w:val="single" w:sz="18" w:space="0" w:color="4F81BD" w:themeColor="accent1"/>
             </w:tblBorders>
@@ -453,9 +452,6 @@
                   <w:alias w:val="Comments"/>
                   <w:tag w:val=""/>
                   <w:id w:val="-757516254"/>
-                  <w:placeholder>
-                    <w:docPart w:val="2E74F07D00E84836AB440D06272595BE"/>
-                  </w:placeholder>
                   <w:dataBinding w:prefixMappings="xmlns:ns0='http://purl.org/dc/elements/1.1/' xmlns:ns1='http://schemas.openxmlformats.org/package/2006/metadata/core-properties' " w:xpath="/ns1:coreProperties[1]/ns0:description[1]" w:storeItemID="{6C3C8BC8-F283-45AE-878A-BAB7291924A1}"/>
                   <w:text w:multiLine="1"/>
                 </w:sdtPr>
@@ -546,8 +542,6 @@
       <w:r>
         <w:t>2.0 Objectives</w:t>
       </w:r>
-      <w:bookmarkStart w:id="0" w:name="_GoBack"/>
-      <w:bookmarkEnd w:id="0"/>
     </w:p>
     <w:p>
       <w:r>
@@ -611,7 +605,12 @@
         <w:pStyle w:val="ListParagraph"/>
       </w:pPr>
       <w:r>
-        <w:t>Primarily, we are targeting the patients; our main functionality is to remind them when they need to take medication.</w:t>
+        <w:t xml:space="preserve">Primarily, we are targeting the patients; our main functionality is to remind them when they </w:t>
+      </w:r>
+      <w:bookmarkStart w:id="0" w:name="_GoBack"/>
+      <w:bookmarkEnd w:id="0"/>
+      <w:r>
+        <w:t>need to take medication.</w:t>
       </w:r>
       <w:r>
         <w:t xml:space="preserve"> Patients will have to approve the carer access to their records, and may be able to approve more than one carer at any one time if necessary.</w:t>
@@ -704,6 +703,7 @@
       </w:pPr>
     </w:p>
     <w:sectPr>
+      <w:footerReference w:type="default" r:id="rId11"/>
       <w:pgSz w:w="11906" w:h="16838"/>
       <w:pgMar w:top="1440" w:right="1440" w:bottom="1440" w:left="1440" w:header="708" w:footer="708" w:gutter="0"/>
       <w:pgNumType w:start="0"/>
@@ -715,8 +715,112 @@
 </w:document>
 </file>
 
+<file path=word/endnotes.xml><?xml version="1.0" encoding="utf-8"?>
+<w:endnotes xmlns:wpc="http://schemas.microsoft.com/office/word/2010/wordprocessingCanvas" xmlns:mc="http://schemas.openxmlformats.org/markup-compatibility/2006" xmlns:o="urn:schemas-microsoft-com:office:office" xmlns:r="http://schemas.openxmlformats.org/officeDocument/2006/relationships" xmlns:m="http://schemas.openxmlformats.org/officeDocument/2006/math" xmlns:v="urn:schemas-microsoft-com:vml" xmlns:wp14="http://schemas.microsoft.com/office/word/2010/wordprocessingDrawing" xmlns:wp="http://schemas.openxmlformats.org/drawingml/2006/wordprocessingDrawing" xmlns:w10="urn:schemas-microsoft-com:office:word" xmlns:w="http://schemas.openxmlformats.org/wordprocessingml/2006/main" xmlns:w14="http://schemas.microsoft.com/office/word/2010/wordml" xmlns:w15="http://schemas.microsoft.com/office/word/2012/wordml" xmlns:wpg="http://schemas.microsoft.com/office/word/2010/wordprocessingGroup" xmlns:wpi="http://schemas.microsoft.com/office/word/2010/wordprocessingInk" xmlns:wne="http://schemas.microsoft.com/office/word/2006/wordml" xmlns:wps="http://schemas.microsoft.com/office/word/2010/wordprocessingShape" mc:Ignorable="w14 w15 wp14">
+  <w:endnote w:type="separator" w:id="-1">
+    <w:p>
+      <w:pPr>
+        <w:spacing w:after="0" w:line="240" w:lineRule="auto"/>
+      </w:pPr>
+      <w:r>
+        <w:separator/>
+      </w:r>
+    </w:p>
+  </w:endnote>
+  <w:endnote w:type="continuationSeparator" w:id="0">
+    <w:p>
+      <w:pPr>
+        <w:spacing w:after="0" w:line="240" w:lineRule="auto"/>
+      </w:pPr>
+      <w:r>
+        <w:continuationSeparator/>
+      </w:r>
+    </w:p>
+  </w:endnote>
+</w:endnotes>
+</file>
+
+<file path=word/footer1.xml><?xml version="1.0" encoding="utf-8"?>
+<w:ftr xmlns:wpc="http://schemas.microsoft.com/office/word/2010/wordprocessingCanvas" xmlns:mc="http://schemas.openxmlformats.org/markup-compatibility/2006" xmlns:o="urn:schemas-microsoft-com:office:office" xmlns:r="http://schemas.openxmlformats.org/officeDocument/2006/relationships" xmlns:m="http://schemas.openxmlformats.org/officeDocument/2006/math" xmlns:v="urn:schemas-microsoft-com:vml" xmlns:wp14="http://schemas.microsoft.com/office/word/2010/wordprocessingDrawing" xmlns:wp="http://schemas.openxmlformats.org/drawingml/2006/wordprocessingDrawing" xmlns:w10="urn:schemas-microsoft-com:office:word" xmlns:w="http://schemas.openxmlformats.org/wordprocessingml/2006/main" xmlns:w14="http://schemas.microsoft.com/office/word/2010/wordml" xmlns:w15="http://schemas.microsoft.com/office/word/2012/wordml" xmlns:wpg="http://schemas.microsoft.com/office/word/2010/wordprocessingGroup" xmlns:wpi="http://schemas.microsoft.com/office/word/2010/wordprocessingInk" xmlns:wne="http://schemas.microsoft.com/office/word/2006/wordml" xmlns:wps="http://schemas.microsoft.com/office/word/2010/wordprocessingShape" mc:Ignorable="w14 w15 wp14">
+  <w:sdt>
+    <w:sdtPr>
+      <w:id w:val="80035778"/>
+      <w:docPartObj>
+        <w:docPartGallery w:val="Page Numbers (Bottom of Page)"/>
+        <w:docPartUnique/>
+      </w:docPartObj>
+    </w:sdtPr>
+    <w:sdtContent>
+      <w:p>
+        <w:pPr>
+          <w:pStyle w:val="Footer"/>
+          <w:jc w:val="right"/>
+        </w:pPr>
+        <w:r>
+          <w:t xml:space="preserve">Page | </w:t>
+        </w:r>
+        <w:r>
+          <w:fldChar w:fldCharType="begin"/>
+        </w:r>
+        <w:r>
+          <w:instrText xml:space="preserve"> PAGE   \* MERGEFORMAT </w:instrText>
+        </w:r>
+        <w:r>
+          <w:fldChar w:fldCharType="separate"/>
+        </w:r>
+        <w:r>
+          <w:rPr>
+            <w:noProof/>
+          </w:rPr>
+          <w:t>1</w:t>
+        </w:r>
+        <w:r>
+          <w:rPr>
+            <w:noProof/>
+          </w:rPr>
+          <w:fldChar w:fldCharType="end"/>
+        </w:r>
+        <w:r>
+          <w:t xml:space="preserve"> </w:t>
+        </w:r>
+      </w:p>
+    </w:sdtContent>
+  </w:sdt>
+  <w:p>
+    <w:pPr>
+      <w:pStyle w:val="Footer"/>
+    </w:pPr>
+  </w:p>
+</w:ftr>
+</file>
+
+<file path=word/footnotes.xml><?xml version="1.0" encoding="utf-8"?>
+<w:footnotes xmlns:wpc="http://schemas.microsoft.com/office/word/2010/wordprocessingCanvas" xmlns:mc="http://schemas.openxmlformats.org/markup-compatibility/2006" xmlns:o="urn:schemas-microsoft-com:office:office" xmlns:r="http://schemas.openxmlformats.org/officeDocument/2006/relationships" xmlns:m="http://schemas.openxmlformats.org/officeDocument/2006/math" xmlns:v="urn:schemas-microsoft-com:vml" xmlns:wp14="http://schemas.microsoft.com/office/word/2010/wordprocessingDrawing" xmlns:wp="http://schemas.openxmlformats.org/drawingml/2006/wordprocessingDrawing" xmlns:w10="urn:schemas-microsoft-com:office:word" xmlns:w="http://schemas.openxmlformats.org/wordprocessingml/2006/main" xmlns:w14="http://schemas.microsoft.com/office/word/2010/wordml" xmlns:w15="http://schemas.microsoft.com/office/word/2012/wordml" xmlns:wpg="http://schemas.microsoft.com/office/word/2010/wordprocessingGroup" xmlns:wpi="http://schemas.microsoft.com/office/word/2010/wordprocessingInk" xmlns:wne="http://schemas.microsoft.com/office/word/2006/wordml" xmlns:wps="http://schemas.microsoft.com/office/word/2010/wordprocessingShape" mc:Ignorable="w14 w15 wp14">
+  <w:footnote w:type="separator" w:id="-1">
+    <w:p>
+      <w:pPr>
+        <w:spacing w:after="0" w:line="240" w:lineRule="auto"/>
+      </w:pPr>
+      <w:r>
+        <w:separator/>
+      </w:r>
+    </w:p>
+  </w:footnote>
+  <w:footnote w:type="continuationSeparator" w:id="0">
+    <w:p>
+      <w:pPr>
+        <w:spacing w:after="0" w:line="240" w:lineRule="auto"/>
+      </w:pPr>
+      <w:r>
+        <w:continuationSeparator/>
+      </w:r>
+    </w:p>
+  </w:footnote>
+</w:footnotes>
+</file>
+
 <file path=word/numbering.xml><?xml version="1.0" encoding="utf-8"?>
-<w:numbering xmlns:wpc="http://schemas.microsoft.com/office/word/2010/wordprocessingCanvas" xmlns:mc="http://schemas.openxmlformats.org/markup-compatibility/2006" xmlns:o="urn:schemas-microsoft-com:office:office" xmlns:r="http://schemas.openxmlformats.org/officeDocument/2006/relationships" xmlns:m="http://schemas.openxmlformats.org/officeDocument/2006/math" xmlns:v="urn:schemas-microsoft-com:vml" xmlns:wp14="http://schemas.microsoft.com/office/word/2010/wordprocessingDrawing" xmlns:wp="http://schemas.openxmlformats.org/drawingml/2006/wordprocessingDrawing" xmlns:w10="urn:schemas-microsoft-com:office:word" xmlns:w="http://schemas.openxmlformats.org/wordprocessingml/2006/main" xmlns:w14="http://schemas.microsoft.com/office/word/2010/wordml" xmlns:wpg="http://schemas.microsoft.com/office/word/2010/wordprocessingGroup" xmlns:wpi="http://schemas.microsoft.com/office/word/2010/wordprocessingInk" xmlns:wne="http://schemas.microsoft.com/office/word/2006/wordml" xmlns:wps="http://schemas.microsoft.com/office/word/2010/wordprocessingShape" mc:Ignorable="w14 wp14">
+<w:numbering xmlns:wpc="http://schemas.microsoft.com/office/word/2010/wordprocessingCanvas" xmlns:mc="http://schemas.openxmlformats.org/markup-compatibility/2006" xmlns:o="urn:schemas-microsoft-com:office:office" xmlns:r="http://schemas.openxmlformats.org/officeDocument/2006/relationships" xmlns:m="http://schemas.openxmlformats.org/officeDocument/2006/math" xmlns:v="urn:schemas-microsoft-com:vml" xmlns:wp14="http://schemas.microsoft.com/office/word/2010/wordprocessingDrawing" xmlns:wp="http://schemas.openxmlformats.org/drawingml/2006/wordprocessingDrawing" xmlns:w10="urn:schemas-microsoft-com:office:word" xmlns:w="http://schemas.openxmlformats.org/wordprocessingml/2006/main" xmlns:w14="http://schemas.microsoft.com/office/word/2010/wordml" xmlns:w15="http://schemas.microsoft.com/office/word/2012/wordml" xmlns:wpg="http://schemas.microsoft.com/office/word/2010/wordprocessingGroup" xmlns:wpi="http://schemas.microsoft.com/office/word/2010/wordprocessingInk" xmlns:wne="http://schemas.microsoft.com/office/word/2006/wordml" xmlns:wps="http://schemas.microsoft.com/office/word/2010/wordprocessingShape" mc:Ignorable="w14 w15 wp14">
   <w:abstractNum w:abstractNumId="0">
     <w:nsid w:val="0E6F6CF8"/>
     <w:multiLevelType w:val="hybridMultilevel"/>
@@ -837,7 +941,7 @@
 </file>
 
 <file path=word/styles.xml><?xml version="1.0" encoding="utf-8"?>
-<w:styles xmlns:mc="http://schemas.openxmlformats.org/markup-compatibility/2006" xmlns:r="http://schemas.openxmlformats.org/officeDocument/2006/relationships" xmlns:w="http://schemas.openxmlformats.org/wordprocessingml/2006/main" xmlns:w14="http://schemas.microsoft.com/office/word/2010/wordml" mc:Ignorable="w14">
+<w:styles xmlns:mc="http://schemas.openxmlformats.org/markup-compatibility/2006" xmlns:r="http://schemas.openxmlformats.org/officeDocument/2006/relationships" xmlns:w="http://schemas.openxmlformats.org/wordprocessingml/2006/main" xmlns:w14="http://schemas.microsoft.com/office/word/2010/wordml" xmlns:w15="http://schemas.microsoft.com/office/word/2012/wordml" mc:Ignorable="w14 w15">
   <w:docDefaults>
     <w:rPrDefault>
       <w:rPr>
@@ -853,144 +957,378 @@
       </w:pPr>
     </w:pPrDefault>
   </w:docDefaults>
-  <w:latentStyles w:defLockedState="0" w:defUIPriority="99" w:defSemiHidden="1" w:defUnhideWhenUsed="1" w:defQFormat="0" w:count="267">
-    <w:lsdException w:name="Normal" w:semiHidden="0" w:uiPriority="0" w:unhideWhenUsed="0" w:qFormat="1"/>
-    <w:lsdException w:name="heading 1" w:semiHidden="0" w:uiPriority="9" w:unhideWhenUsed="0" w:qFormat="1"/>
-    <w:lsdException w:name="heading 2" w:uiPriority="9" w:qFormat="1"/>
-    <w:lsdException w:name="heading 3" w:uiPriority="9" w:qFormat="1"/>
-    <w:lsdException w:name="heading 4" w:uiPriority="9" w:qFormat="1"/>
-    <w:lsdException w:name="heading 5" w:uiPriority="9" w:qFormat="1"/>
-    <w:lsdException w:name="heading 6" w:uiPriority="9" w:qFormat="1"/>
-    <w:lsdException w:name="heading 7" w:uiPriority="9" w:qFormat="1"/>
-    <w:lsdException w:name="heading 8" w:uiPriority="9" w:qFormat="1"/>
-    <w:lsdException w:name="heading 9" w:uiPriority="9" w:qFormat="1"/>
-    <w:lsdException w:name="toc 1" w:uiPriority="39"/>
-    <w:lsdException w:name="toc 2" w:uiPriority="39"/>
-    <w:lsdException w:name="toc 3" w:uiPriority="39"/>
-    <w:lsdException w:name="toc 4" w:uiPriority="39"/>
-    <w:lsdException w:name="toc 5" w:uiPriority="39"/>
-    <w:lsdException w:name="toc 6" w:uiPriority="39"/>
-    <w:lsdException w:name="toc 7" w:uiPriority="39"/>
-    <w:lsdException w:name="toc 8" w:uiPriority="39"/>
-    <w:lsdException w:name="toc 9" w:uiPriority="39"/>
-    <w:lsdException w:name="caption" w:uiPriority="35" w:qFormat="1"/>
-    <w:lsdException w:name="Title" w:semiHidden="0" w:uiPriority="10" w:unhideWhenUsed="0" w:qFormat="1"/>
-    <w:lsdException w:name="Default Paragraph Font" w:uiPriority="1"/>
-    <w:lsdException w:name="Subtitle" w:semiHidden="0" w:uiPriority="11" w:unhideWhenUsed="0" w:qFormat="1"/>
-    <w:lsdException w:name="Strong" w:semiHidden="0" w:uiPriority="22" w:unhideWhenUsed="0" w:qFormat="1"/>
-    <w:lsdException w:name="Emphasis" w:semiHidden="0" w:uiPriority="20" w:unhideWhenUsed="0" w:qFormat="1"/>
-    <w:lsdException w:name="Table Grid" w:semiHidden="0" w:uiPriority="59" w:unhideWhenUsed="0"/>
-    <w:lsdException w:name="Placeholder Text" w:unhideWhenUsed="0"/>
-    <w:lsdException w:name="No Spacing" w:semiHidden="0" w:uiPriority="1" w:unhideWhenUsed="0" w:qFormat="1"/>
-    <w:lsdException w:name="Light Shading" w:semiHidden="0" w:uiPriority="60" w:unhideWhenUsed="0"/>
-    <w:lsdException w:name="Light List" w:semiHidden="0" w:uiPriority="61" w:unhideWhenUsed="0"/>
-    <w:lsdException w:name="Light Grid" w:semiHidden="0" w:uiPriority="62" w:unhideWhenUsed="0"/>
-    <w:lsdException w:name="Medium Shading 1" w:semiHidden="0" w:uiPriority="63" w:unhideWhenUsed="0"/>
-    <w:lsdException w:name="Medium Shading 2" w:semiHidden="0" w:uiPriority="64" w:unhideWhenUsed="0"/>
-    <w:lsdException w:name="Medium List 1" w:semiHidden="0" w:uiPriority="65" w:unhideWhenUsed="0"/>
-    <w:lsdException w:name="Medium List 2" w:semiHidden="0" w:uiPriority="66" w:unhideWhenUsed="0"/>
-    <w:lsdException w:name="Medium Grid 1" w:semiHidden="0" w:uiPriority="67" w:unhideWhenUsed="0"/>
-    <w:lsdException w:name="Medium Grid 2" w:semiHidden="0" w:uiPriority="68" w:unhideWhenUsed="0"/>
-    <w:lsdException w:name="Medium Grid 3" w:semiHidden="0" w:uiPriority="69" w:unhideWhenUsed="0"/>
-    <w:lsdException w:name="Dark List" w:semiHidden="0" w:uiPriority="70" w:unhideWhenUsed="0"/>
-    <w:lsdException w:name="Colorful Shading" w:semiHidden="0" w:uiPriority="71" w:unhideWhenUsed="0"/>
-    <w:lsdException w:name="Colorful List" w:semiHidden="0" w:uiPriority="72" w:unhideWhenUsed="0"/>
-    <w:lsdException w:name="Colorful Grid" w:semiHidden="0" w:uiPriority="73" w:unhideWhenUsed="0"/>
-    <w:lsdException w:name="Light Shading Accent 1" w:semiHidden="0" w:uiPriority="60" w:unhideWhenUsed="0"/>
-    <w:lsdException w:name="Light List Accent 1" w:semiHidden="0" w:uiPriority="61" w:unhideWhenUsed="0"/>
-    <w:lsdException w:name="Light Grid Accent 1" w:semiHidden="0" w:uiPriority="62" w:unhideWhenUsed="0"/>
-    <w:lsdException w:name="Medium Shading 1 Accent 1" w:semiHidden="0" w:uiPriority="63" w:unhideWhenUsed="0"/>
-    <w:lsdException w:name="Medium Shading 2 Accent 1" w:semiHidden="0" w:uiPriority="64" w:unhideWhenUsed="0"/>
-    <w:lsdException w:name="Medium List 1 Accent 1" w:semiHidden="0" w:uiPriority="65" w:unhideWhenUsed="0"/>
-    <w:lsdException w:name="Revision" w:unhideWhenUsed="0"/>
-    <w:lsdException w:name="List Paragraph" w:semiHidden="0" w:uiPriority="34" w:unhideWhenUsed="0" w:qFormat="1"/>
-    <w:lsdException w:name="Quote" w:semiHidden="0" w:uiPriority="29" w:unhideWhenUsed="0" w:qFormat="1"/>
-    <w:lsdException w:name="Intense Quote" w:semiHidden="0" w:uiPriority="30" w:unhideWhenUsed="0" w:qFormat="1"/>
-    <w:lsdException w:name="Medium List 2 Accent 1" w:semiHidden="0" w:uiPriority="66" w:unhideWhenUsed="0"/>
-    <w:lsdException w:name="Medium Grid 1 Accent 1" w:semiHidden="0" w:uiPriority="67" w:unhideWhenUsed="0"/>
-    <w:lsdException w:name="Medium Grid 2 Accent 1" w:semiHidden="0" w:uiPriority="68" w:unhideWhenUsed="0"/>
-    <w:lsdException w:name="Medium Grid 3 Accent 1" w:semiHidden="0" w:uiPriority="69" w:unhideWhenUsed="0"/>
-    <w:lsdException w:name="Dark List Accent 1" w:semiHidden="0" w:uiPriority="70" w:unhideWhenUsed="0"/>
-    <w:lsdException w:name="Colorful Shading Accent 1" w:semiHidden="0" w:uiPriority="71" w:unhideWhenUsed="0"/>
-    <w:lsdException w:name="Colorful List Accent 1" w:semiHidden="0" w:uiPriority="72" w:unhideWhenUsed="0"/>
-    <w:lsdException w:name="Colorful Grid Accent 1" w:semiHidden="0" w:uiPriority="73" w:unhideWhenUsed="0"/>
-    <w:lsdException w:name="Light Shading Accent 2" w:semiHidden="0" w:uiPriority="60" w:unhideWhenUsed="0"/>
-    <w:lsdException w:name="Light List Accent 2" w:semiHidden="0" w:uiPriority="61" w:unhideWhenUsed="0"/>
-    <w:lsdException w:name="Light Grid Accent 2" w:semiHidden="0" w:uiPriority="62" w:unhideWhenUsed="0"/>
-    <w:lsdException w:name="Medium Shading 1 Accent 2" w:semiHidden="0" w:uiPriority="63" w:unhideWhenUsed="0"/>
-    <w:lsdException w:name="Medium Shading 2 Accent 2" w:semiHidden="0" w:uiPriority="64" w:unhideWhenUsed="0"/>
-    <w:lsdException w:name="Medium List 1 Accent 2" w:semiHidden="0" w:uiPriority="65" w:unhideWhenUsed="0"/>
-    <w:lsdException w:name="Medium List 2 Accent 2" w:semiHidden="0" w:uiPriority="66" w:unhideWhenUsed="0"/>
-    <w:lsdException w:name="Medium Grid 1 Accent 2" w:semiHidden="0" w:uiPriority="67" w:unhideWhenUsed="0"/>
-    <w:lsdException w:name="Medium Grid 2 Accent 2" w:semiHidden="0" w:uiPriority="68" w:unhideWhenUsed="0"/>
-    <w:lsdException w:name="Medium Grid 3 Accent 2" w:semiHidden="0" w:uiPriority="69" w:unhideWhenUsed="0"/>
-    <w:lsdException w:name="Dark List Accent 2" w:semiHidden="0" w:uiPriority="70" w:unhideWhenUsed="0"/>
-    <w:lsdException w:name="Colorful Shading Accent 2" w:semiHidden="0" w:uiPriority="71" w:unhideWhenUsed="0"/>
-    <w:lsdException w:name="Colorful List Accent 2" w:semiHidden="0" w:uiPriority="72" w:unhideWhenUsed="0"/>
-    <w:lsdException w:name="Colorful Grid Accent 2" w:semiHidden="0" w:uiPriority="73" w:unhideWhenUsed="0"/>
-    <w:lsdException w:name="Light Shading Accent 3" w:semiHidden="0" w:uiPriority="60" w:unhideWhenUsed="0"/>
-    <w:lsdException w:name="Light List Accent 3" w:semiHidden="0" w:uiPriority="61" w:unhideWhenUsed="0"/>
-    <w:lsdException w:name="Light Grid Accent 3" w:semiHidden="0" w:uiPriority="62" w:unhideWhenUsed="0"/>
-    <w:lsdException w:name="Medium Shading 1 Accent 3" w:semiHidden="0" w:uiPriority="63" w:unhideWhenUsed="0"/>
-    <w:lsdException w:name="Medium Shading 2 Accent 3" w:semiHidden="0" w:uiPriority="64" w:unhideWhenUsed="0"/>
-    <w:lsdException w:name="Medium List 1 Accent 3" w:semiHidden="0" w:uiPriority="65" w:unhideWhenUsed="0"/>
-    <w:lsdException w:name="Medium List 2 Accent 3" w:semiHidden="0" w:uiPriority="66" w:unhideWhenUsed="0"/>
-    <w:lsdException w:name="Medium Grid 1 Accent 3" w:semiHidden="0" w:uiPriority="67" w:unhideWhenUsed="0"/>
-    <w:lsdException w:name="Medium Grid 2 Accent 3" w:semiHidden="0" w:uiPriority="68" w:unhideWhenUsed="0"/>
-    <w:lsdException w:name="Medium Grid 3 Accent 3" w:semiHidden="0" w:uiPriority="69" w:unhideWhenUsed="0"/>
-    <w:lsdException w:name="Dark List Accent 3" w:semiHidden="0" w:uiPriority="70" w:unhideWhenUsed="0"/>
-    <w:lsdException w:name="Colorful Shading Accent 3" w:semiHidden="0" w:uiPriority="71" w:unhideWhenUsed="0"/>
-    <w:lsdException w:name="Colorful List Accent 3" w:semiHidden="0" w:uiPriority="72" w:unhideWhenUsed="0"/>
-    <w:lsdException w:name="Colorful Grid Accent 3" w:semiHidden="0" w:uiPriority="73" w:unhideWhenUsed="0"/>
-    <w:lsdException w:name="Light Shading Accent 4" w:semiHidden="0" w:uiPriority="60" w:unhideWhenUsed="0"/>
-    <w:lsdException w:name="Light List Accent 4" w:semiHidden="0" w:uiPriority="61" w:unhideWhenUsed="0"/>
-    <w:lsdException w:name="Light Grid Accent 4" w:semiHidden="0" w:uiPriority="62" w:unhideWhenUsed="0"/>
-    <w:lsdException w:name="Medium Shading 1 Accent 4" w:semiHidden="0" w:uiPriority="63" w:unhideWhenUsed="0"/>
-    <w:lsdException w:name="Medium Shading 2 Accent 4" w:semiHidden="0" w:uiPriority="64" w:unhideWhenUsed="0"/>
-    <w:lsdException w:name="Medium List 1 Accent 4" w:semiHidden="0" w:uiPriority="65" w:unhideWhenUsed="0"/>
-    <w:lsdException w:name="Medium List 2 Accent 4" w:semiHidden="0" w:uiPriority="66" w:unhideWhenUsed="0"/>
-    <w:lsdException w:name="Medium Grid 1 Accent 4" w:semiHidden="0" w:uiPriority="67" w:unhideWhenUsed="0"/>
-    <w:lsdException w:name="Medium Grid 2 Accent 4" w:semiHidden="0" w:uiPriority="68" w:unhideWhenUsed="0"/>
-    <w:lsdException w:name="Medium Grid 3 Accent 4" w:semiHidden="0" w:uiPriority="69" w:unhideWhenUsed="0"/>
-    <w:lsdException w:name="Dark List Accent 4" w:semiHidden="0" w:uiPriority="70" w:unhideWhenUsed="0"/>
-    <w:lsdException w:name="Colorful Shading Accent 4" w:semiHidden="0" w:uiPriority="71" w:unhideWhenUsed="0"/>
-    <w:lsdException w:name="Colorful List Accent 4" w:semiHidden="0" w:uiPriority="72" w:unhideWhenUsed="0"/>
-    <w:lsdException w:name="Colorful Grid Accent 4" w:semiHidden="0" w:uiPriority="73" w:unhideWhenUsed="0"/>
-    <w:lsdException w:name="Light Shading Accent 5" w:semiHidden="0" w:uiPriority="60" w:unhideWhenUsed="0"/>
-    <w:lsdException w:name="Light List Accent 5" w:semiHidden="0" w:uiPriority="61" w:unhideWhenUsed="0"/>
-    <w:lsdException w:name="Light Grid Accent 5" w:semiHidden="0" w:uiPriority="62" w:unhideWhenUsed="0"/>
-    <w:lsdException w:name="Medium Shading 1 Accent 5" w:semiHidden="0" w:uiPriority="63" w:unhideWhenUsed="0"/>
-    <w:lsdException w:name="Medium Shading 2 Accent 5" w:semiHidden="0" w:uiPriority="64" w:unhideWhenUsed="0"/>
-    <w:lsdException w:name="Medium List 1 Accent 5" w:semiHidden="0" w:uiPriority="65" w:unhideWhenUsed="0"/>
-    <w:lsdException w:name="Medium List 2 Accent 5" w:semiHidden="0" w:uiPriority="66" w:unhideWhenUsed="0"/>
-    <w:lsdException w:name="Medium Grid 1 Accent 5" w:semiHidden="0" w:uiPriority="67" w:unhideWhenUsed="0"/>
-    <w:lsdException w:name="Medium Grid 2 Accent 5" w:semiHidden="0" w:uiPriority="68" w:unhideWhenUsed="0"/>
-    <w:lsdException w:name="Medium Grid 3 Accent 5" w:semiHidden="0" w:uiPriority="69" w:unhideWhenUsed="0"/>
-    <w:lsdException w:name="Dark List Accent 5" w:semiHidden="0" w:uiPriority="70" w:unhideWhenUsed="0"/>
-    <w:lsdException w:name="Colorful Shading Accent 5" w:semiHidden="0" w:uiPriority="71" w:unhideWhenUsed="0"/>
-    <w:lsdException w:name="Colorful List Accent 5" w:semiHidden="0" w:uiPriority="72" w:unhideWhenUsed="0"/>
-    <w:lsdException w:name="Colorful Grid Accent 5" w:semiHidden="0" w:uiPriority="73" w:unhideWhenUsed="0"/>
-    <w:lsdException w:name="Light Shading Accent 6" w:semiHidden="0" w:uiPriority="60" w:unhideWhenUsed="0"/>
-    <w:lsdException w:name="Light List Accent 6" w:semiHidden="0" w:uiPriority="61" w:unhideWhenUsed="0"/>
-    <w:lsdException w:name="Light Grid Accent 6" w:semiHidden="0" w:uiPriority="62" w:unhideWhenUsed="0"/>
-    <w:lsdException w:name="Medium Shading 1 Accent 6" w:semiHidden="0" w:uiPriority="63" w:unhideWhenUsed="0"/>
-    <w:lsdException w:name="Medium Shading 2 Accent 6" w:semiHidden="0" w:uiPriority="64" w:unhideWhenUsed="0"/>
-    <w:lsdException w:name="Medium List 1 Accent 6" w:semiHidden="0" w:uiPriority="65" w:unhideWhenUsed="0"/>
-    <w:lsdException w:name="Medium List 2 Accent 6" w:semiHidden="0" w:uiPriority="66" w:unhideWhenUsed="0"/>
-    <w:lsdException w:name="Medium Grid 1 Accent 6" w:semiHidden="0" w:uiPriority="67" w:unhideWhenUsed="0"/>
-    <w:lsdException w:name="Medium Grid 2 Accent 6" w:semiHidden="0" w:uiPriority="68" w:unhideWhenUsed="0"/>
-    <w:lsdException w:name="Medium Grid 3 Accent 6" w:semiHidden="0" w:uiPriority="69" w:unhideWhenUsed="0"/>
-    <w:lsdException w:name="Dark List Accent 6" w:semiHidden="0" w:uiPriority="70" w:unhideWhenUsed="0"/>
-    <w:lsdException w:name="Colorful Shading Accent 6" w:semiHidden="0" w:uiPriority="71" w:unhideWhenUsed="0"/>
-    <w:lsdException w:name="Colorful List Accent 6" w:semiHidden="0" w:uiPriority="72" w:unhideWhenUsed="0"/>
-    <w:lsdException w:name="Colorful Grid Accent 6" w:semiHidden="0" w:uiPriority="73" w:unhideWhenUsed="0"/>
-    <w:lsdException w:name="Subtle Emphasis" w:semiHidden="0" w:uiPriority="19" w:unhideWhenUsed="0" w:qFormat="1"/>
-    <w:lsdException w:name="Intense Emphasis" w:semiHidden="0" w:uiPriority="21" w:unhideWhenUsed="0" w:qFormat="1"/>
-    <w:lsdException w:name="Subtle Reference" w:semiHidden="0" w:uiPriority="31" w:unhideWhenUsed="0" w:qFormat="1"/>
-    <w:lsdException w:name="Intense Reference" w:semiHidden="0" w:uiPriority="32" w:unhideWhenUsed="0" w:qFormat="1"/>
-    <w:lsdException w:name="Book Title" w:semiHidden="0" w:uiPriority="33" w:unhideWhenUsed="0" w:qFormat="1"/>
-    <w:lsdException w:name="Bibliography" w:uiPriority="37"/>
-    <w:lsdException w:name="TOC Heading" w:uiPriority="39" w:qFormat="1"/>
+  <w:latentStyles w:defLockedState="0" w:defUIPriority="99" w:defSemiHidden="0" w:defUnhideWhenUsed="0" w:defQFormat="0" w:count="371">
+    <w:lsdException w:name="Normal" w:uiPriority="0" w:qFormat="1"/>
+    <w:lsdException w:name="heading 1" w:uiPriority="9" w:qFormat="1"/>
+    <w:lsdException w:name="heading 2" w:semiHidden="1" w:uiPriority="9" w:unhideWhenUsed="1" w:qFormat="1"/>
+    <w:lsdException w:name="heading 3" w:semiHidden="1" w:uiPriority="9" w:unhideWhenUsed="1" w:qFormat="1"/>
+    <w:lsdException w:name="heading 4" w:semiHidden="1" w:uiPriority="9" w:unhideWhenUsed="1" w:qFormat="1"/>
+    <w:lsdException w:name="heading 5" w:semiHidden="1" w:uiPriority="9" w:unhideWhenUsed="1" w:qFormat="1"/>
+    <w:lsdException w:name="heading 6" w:semiHidden="1" w:uiPriority="9" w:unhideWhenUsed="1" w:qFormat="1"/>
+    <w:lsdException w:name="heading 7" w:semiHidden="1" w:uiPriority="9" w:unhideWhenUsed="1" w:qFormat="1"/>
+    <w:lsdException w:name="heading 8" w:semiHidden="1" w:uiPriority="9" w:unhideWhenUsed="1" w:qFormat="1"/>
+    <w:lsdException w:name="heading 9" w:semiHidden="1" w:uiPriority="9" w:unhideWhenUsed="1" w:qFormat="1"/>
+    <w:lsdException w:name="index 1" w:semiHidden="1" w:unhideWhenUsed="1"/>
+    <w:lsdException w:name="index 2" w:semiHidden="1" w:unhideWhenUsed="1"/>
+    <w:lsdException w:name="index 3" w:semiHidden="1" w:unhideWhenUsed="1"/>
+    <w:lsdException w:name="index 4" w:semiHidden="1" w:unhideWhenUsed="1"/>
+    <w:lsdException w:name="index 5" w:semiHidden="1" w:unhideWhenUsed="1"/>
+    <w:lsdException w:name="index 6" w:semiHidden="1" w:unhideWhenUsed="1"/>
+    <w:lsdException w:name="index 7" w:semiHidden="1" w:unhideWhenUsed="1"/>
+    <w:lsdException w:name="index 8" w:semiHidden="1" w:unhideWhenUsed="1"/>
+    <w:lsdException w:name="index 9" w:semiHidden="1" w:unhideWhenUsed="1"/>
+    <w:lsdException w:name="toc 1" w:semiHidden="1" w:uiPriority="39" w:unhideWhenUsed="1"/>
+    <w:lsdException w:name="toc 2" w:semiHidden="1" w:uiPriority="39" w:unhideWhenUsed="1"/>
+    <w:lsdException w:name="toc 3" w:semiHidden="1" w:uiPriority="39" w:unhideWhenUsed="1"/>
+    <w:lsdException w:name="toc 4" w:semiHidden="1" w:uiPriority="39" w:unhideWhenUsed="1"/>
+    <w:lsdException w:name="toc 5" w:semiHidden="1" w:uiPriority="39" w:unhideWhenUsed="1"/>
+    <w:lsdException w:name="toc 6" w:semiHidden="1" w:uiPriority="39" w:unhideWhenUsed="1"/>
+    <w:lsdException w:name="toc 7" w:semiHidden="1" w:uiPriority="39" w:unhideWhenUsed="1"/>
+    <w:lsdException w:name="toc 8" w:semiHidden="1" w:uiPriority="39" w:unhideWhenUsed="1"/>
+    <w:lsdException w:name="toc 9" w:semiHidden="1" w:uiPriority="39" w:unhideWhenUsed="1"/>
+    <w:lsdException w:name="Normal Indent" w:semiHidden="1" w:unhideWhenUsed="1"/>
+    <w:lsdException w:name="footnote text" w:semiHidden="1" w:unhideWhenUsed="1"/>
+    <w:lsdException w:name="annotation text" w:semiHidden="1" w:unhideWhenUsed="1"/>
+    <w:lsdException w:name="header" w:semiHidden="1" w:unhideWhenUsed="1"/>
+    <w:lsdException w:name="footer" w:semiHidden="1" w:unhideWhenUsed="1"/>
+    <w:lsdException w:name="index heading" w:semiHidden="1" w:unhideWhenUsed="1"/>
+    <w:lsdException w:name="caption" w:semiHidden="1" w:uiPriority="35" w:unhideWhenUsed="1" w:qFormat="1"/>
+    <w:lsdException w:name="table of figures" w:semiHidden="1" w:unhideWhenUsed="1"/>
+    <w:lsdException w:name="envelope address" w:semiHidden="1" w:unhideWhenUsed="1"/>
+    <w:lsdException w:name="envelope return" w:semiHidden="1" w:unhideWhenUsed="1"/>
+    <w:lsdException w:name="footnote reference" w:semiHidden="1" w:unhideWhenUsed="1"/>
+    <w:lsdException w:name="annotation reference" w:semiHidden="1" w:unhideWhenUsed="1"/>
+    <w:lsdException w:name="line number" w:semiHidden="1" w:unhideWhenUsed="1"/>
+    <w:lsdException w:name="page number" w:semiHidden="1" w:unhideWhenUsed="1"/>
+    <w:lsdException w:name="endnote reference" w:semiHidden="1" w:unhideWhenUsed="1"/>
+    <w:lsdException w:name="endnote text" w:semiHidden="1" w:unhideWhenUsed="1"/>
+    <w:lsdException w:name="table of authorities" w:semiHidden="1" w:unhideWhenUsed="1"/>
+    <w:lsdException w:name="macro" w:semiHidden="1" w:unhideWhenUsed="1"/>
+    <w:lsdException w:name="toa heading" w:semiHidden="1" w:unhideWhenUsed="1"/>
+    <w:lsdException w:name="List" w:semiHidden="1" w:unhideWhenUsed="1"/>
+    <w:lsdException w:name="List Bullet" w:semiHidden="1" w:unhideWhenUsed="1"/>
+    <w:lsdException w:name="List Number" w:semiHidden="1" w:unhideWhenUsed="1"/>
+    <w:lsdException w:name="List 2" w:semiHidden="1" w:unhideWhenUsed="1"/>
+    <w:lsdException w:name="List 3" w:semiHidden="1" w:unhideWhenUsed="1"/>
+    <w:lsdException w:name="List 4" w:semiHidden="1" w:unhideWhenUsed="1"/>
+    <w:lsdException w:name="List 5" w:semiHidden="1" w:unhideWhenUsed="1"/>
+    <w:lsdException w:name="List Bullet 2" w:semiHidden="1" w:unhideWhenUsed="1"/>
+    <w:lsdException w:name="List Bullet 3" w:semiHidden="1" w:unhideWhenUsed="1"/>
+    <w:lsdException w:name="List Bullet 4" w:semiHidden="1" w:unhideWhenUsed="1"/>
+    <w:lsdException w:name="List Bullet 5" w:semiHidden="1" w:unhideWhenUsed="1"/>
+    <w:lsdException w:name="List Number 2" w:semiHidden="1" w:unhideWhenUsed="1"/>
+    <w:lsdException w:name="List Number 3" w:semiHidden="1" w:unhideWhenUsed="1"/>
+    <w:lsdException w:name="List Number 4" w:semiHidden="1" w:unhideWhenUsed="1"/>
+    <w:lsdException w:name="List Number 5" w:semiHidden="1" w:unhideWhenUsed="1"/>
+    <w:lsdException w:name="Title" w:uiPriority="10" w:qFormat="1"/>
+    <w:lsdException w:name="Closing" w:semiHidden="1" w:unhideWhenUsed="1"/>
+    <w:lsdException w:name="Signature" w:semiHidden="1" w:unhideWhenUsed="1"/>
+    <w:lsdException w:name="Default Paragraph Font" w:semiHidden="1" w:uiPriority="1" w:unhideWhenUsed="1"/>
+    <w:lsdException w:name="Body Text" w:semiHidden="1" w:unhideWhenUsed="1"/>
+    <w:lsdException w:name="Body Text Indent" w:semiHidden="1" w:unhideWhenUsed="1"/>
+    <w:lsdException w:name="List Continue" w:semiHidden="1" w:unhideWhenUsed="1"/>
+    <w:lsdException w:name="List Continue 2" w:semiHidden="1" w:unhideWhenUsed="1"/>
+    <w:lsdException w:name="List Continue 3" w:semiHidden="1" w:unhideWhenUsed="1"/>
+    <w:lsdException w:name="List Continue 4" w:semiHidden="1" w:unhideWhenUsed="1"/>
+    <w:lsdException w:name="List Continue 5" w:semiHidden="1" w:unhideWhenUsed="1"/>
+    <w:lsdException w:name="Message Header" w:semiHidden="1" w:unhideWhenUsed="1"/>
+    <w:lsdException w:name="Subtitle" w:uiPriority="11" w:qFormat="1"/>
+    <w:lsdException w:name="Salutation" w:semiHidden="1" w:unhideWhenUsed="1"/>
+    <w:lsdException w:name="Date" w:semiHidden="1" w:unhideWhenUsed="1"/>
+    <w:lsdException w:name="Body Text First Indent" w:semiHidden="1" w:unhideWhenUsed="1"/>
+    <w:lsdException w:name="Body Text First Indent 2" w:semiHidden="1" w:unhideWhenUsed="1"/>
+    <w:lsdException w:name="Note Heading" w:semiHidden="1" w:unhideWhenUsed="1"/>
+    <w:lsdException w:name="Body Text 2" w:semiHidden="1" w:unhideWhenUsed="1"/>
+    <w:lsdException w:name="Body Text 3" w:semiHidden="1" w:unhideWhenUsed="1"/>
+    <w:lsdException w:name="Body Text Indent 2" w:semiHidden="1" w:unhideWhenUsed="1"/>
+    <w:lsdException w:name="Body Text Indent 3" w:semiHidden="1" w:unhideWhenUsed="1"/>
+    <w:lsdException w:name="Block Text" w:semiHidden="1" w:unhideWhenUsed="1"/>
+    <w:lsdException w:name="Hyperlink" w:semiHidden="1" w:unhideWhenUsed="1"/>
+    <w:lsdException w:name="FollowedHyperlink" w:semiHidden="1" w:unhideWhenUsed="1"/>
+    <w:lsdException w:name="Strong" w:uiPriority="22" w:qFormat="1"/>
+    <w:lsdException w:name="Emphasis" w:uiPriority="20" w:qFormat="1"/>
+    <w:lsdException w:name="Document Map" w:semiHidden="1" w:unhideWhenUsed="1"/>
+    <w:lsdException w:name="Plain Text" w:semiHidden="1" w:unhideWhenUsed="1"/>
+    <w:lsdException w:name="E-mail Signature" w:semiHidden="1" w:unhideWhenUsed="1"/>
+    <w:lsdException w:name="HTML Top of Form" w:semiHidden="1" w:unhideWhenUsed="1"/>
+    <w:lsdException w:name="HTML Bottom of Form" w:semiHidden="1" w:unhideWhenUsed="1"/>
+    <w:lsdException w:name="Normal (Web)" w:semiHidden="1" w:unhideWhenUsed="1"/>
+    <w:lsdException w:name="HTML Acronym" w:semiHidden="1" w:unhideWhenUsed="1"/>
+    <w:lsdException w:name="HTML Address" w:semiHidden="1" w:unhideWhenUsed="1"/>
+    <w:lsdException w:name="HTML Cite" w:semiHidden="1" w:unhideWhenUsed="1"/>
+    <w:lsdException w:name="HTML Code" w:semiHidden="1" w:unhideWhenUsed="1"/>
+    <w:lsdException w:name="HTML Definition" w:semiHidden="1" w:unhideWhenUsed="1"/>
+    <w:lsdException w:name="HTML Keyboard" w:semiHidden="1" w:unhideWhenUsed="1"/>
+    <w:lsdException w:name="HTML Preformatted" w:semiHidden="1" w:unhideWhenUsed="1"/>
+    <w:lsdException w:name="HTML Sample" w:semiHidden="1" w:unhideWhenUsed="1"/>
+    <w:lsdException w:name="HTML Typewriter" w:semiHidden="1" w:unhideWhenUsed="1"/>
+    <w:lsdException w:name="HTML Variable" w:semiHidden="1" w:unhideWhenUsed="1"/>
+    <w:lsdException w:name="Normal Table" w:semiHidden="1" w:unhideWhenUsed="1"/>
+    <w:lsdException w:name="annotation subject" w:semiHidden="1" w:unhideWhenUsed="1"/>
+    <w:lsdException w:name="No List" w:semiHidden="1" w:unhideWhenUsed="1"/>
+    <w:lsdException w:name="Outline List 1" w:semiHidden="1" w:unhideWhenUsed="1"/>
+    <w:lsdException w:name="Outline List 2" w:semiHidden="1" w:unhideWhenUsed="1"/>
+    <w:lsdException w:name="Outline List 3" w:semiHidden="1" w:unhideWhenUsed="1"/>
+    <w:lsdException w:name="Table Simple 1" w:semiHidden="1" w:unhideWhenUsed="1"/>
+    <w:lsdException w:name="Table Simple 2" w:semiHidden="1" w:unhideWhenUsed="1"/>
+    <w:lsdException w:name="Table Simple 3" w:semiHidden="1" w:unhideWhenUsed="1"/>
+    <w:lsdException w:name="Table Classic 1" w:semiHidden="1" w:unhideWhenUsed="1"/>
+    <w:lsdException w:name="Table Classic 2" w:semiHidden="1" w:unhideWhenUsed="1"/>
+    <w:lsdException w:name="Table Classic 3" w:semiHidden="1" w:unhideWhenUsed="1"/>
+    <w:lsdException w:name="Table Classic 4" w:semiHidden="1" w:unhideWhenUsed="1"/>
+    <w:lsdException w:name="Table Colorful 1" w:semiHidden="1" w:unhideWhenUsed="1"/>
+    <w:lsdException w:name="Table Colorful 2" w:semiHidden="1" w:unhideWhenUsed="1"/>
+    <w:lsdException w:name="Table Colorful 3" w:semiHidden="1" w:unhideWhenUsed="1"/>
+    <w:lsdException w:name="Table Columns 1" w:semiHidden="1" w:unhideWhenUsed="1"/>
+    <w:lsdException w:name="Table Columns 2" w:semiHidden="1" w:unhideWhenUsed="1"/>
+    <w:lsdException w:name="Table Columns 3" w:semiHidden="1" w:unhideWhenUsed="1"/>
+    <w:lsdException w:name="Table Columns 4" w:semiHidden="1" w:unhideWhenUsed="1"/>
+    <w:lsdException w:name="Table Columns 5" w:semiHidden="1" w:unhideWhenUsed="1"/>
+    <w:lsdException w:name="Table Grid 1" w:semiHidden="1" w:unhideWhenUsed="1"/>
+    <w:lsdException w:name="Table Grid 2" w:semiHidden="1" w:unhideWhenUsed="1"/>
+    <w:lsdException w:name="Table Grid 3" w:semiHidden="1" w:unhideWhenUsed="1"/>
+    <w:lsdException w:name="Table Grid 4" w:semiHidden="1" w:unhideWhenUsed="1"/>
+    <w:lsdException w:name="Table Grid 5" w:semiHidden="1" w:unhideWhenUsed="1"/>
+    <w:lsdException w:name="Table Grid 6" w:semiHidden="1" w:unhideWhenUsed="1"/>
+    <w:lsdException w:name="Table Grid 7" w:semiHidden="1" w:unhideWhenUsed="1"/>
+    <w:lsdException w:name="Table Grid 8" w:semiHidden="1" w:unhideWhenUsed="1"/>
+    <w:lsdException w:name="Table List 1" w:semiHidden="1" w:unhideWhenUsed="1"/>
+    <w:lsdException w:name="Table List 2" w:semiHidden="1" w:unhideWhenUsed="1"/>
+    <w:lsdException w:name="Table List 3" w:semiHidden="1" w:unhideWhenUsed="1"/>
+    <w:lsdException w:name="Table List 4" w:semiHidden="1" w:unhideWhenUsed="1"/>
+    <w:lsdException w:name="Table List 5" w:semiHidden="1" w:unhideWhenUsed="1"/>
+    <w:lsdException w:name="Table List 6" w:semiHidden="1" w:unhideWhenUsed="1"/>
+    <w:lsdException w:name="Table List 7" w:semiHidden="1" w:unhideWhenUsed="1"/>
+    <w:lsdException w:name="Table List 8" w:semiHidden="1" w:unhideWhenUsed="1"/>
+    <w:lsdException w:name="Table 3D effects 1" w:semiHidden="1" w:unhideWhenUsed="1"/>
+    <w:lsdException w:name="Table 3D effects 2" w:semiHidden="1" w:unhideWhenUsed="1"/>
+    <w:lsdException w:name="Table 3D effects 3" w:semiHidden="1" w:unhideWhenUsed="1"/>
+    <w:lsdException w:name="Table Contemporary" w:semiHidden="1" w:unhideWhenUsed="1"/>
+    <w:lsdException w:name="Table Elegant" w:semiHidden="1" w:unhideWhenUsed="1"/>
+    <w:lsdException w:name="Table Professional" w:semiHidden="1" w:unhideWhenUsed="1"/>
+    <w:lsdException w:name="Table Subtle 1" w:semiHidden="1" w:unhideWhenUsed="1"/>
+    <w:lsdException w:name="Table Subtle 2" w:semiHidden="1" w:unhideWhenUsed="1"/>
+    <w:lsdException w:name="Table Web 1" w:semiHidden="1" w:unhideWhenUsed="1"/>
+    <w:lsdException w:name="Table Web 2" w:semiHidden="1" w:unhideWhenUsed="1"/>
+    <w:lsdException w:name="Table Web 3" w:semiHidden="1" w:unhideWhenUsed="1"/>
+    <w:lsdException w:name="Balloon Text" w:semiHidden="1" w:unhideWhenUsed="1"/>
+    <w:lsdException w:name="Table Grid" w:uiPriority="59"/>
+    <w:lsdException w:name="Table Theme" w:semiHidden="1" w:unhideWhenUsed="1"/>
+    <w:lsdException w:name="Placeholder Text" w:semiHidden="1"/>
+    <w:lsdException w:name="No Spacing" w:uiPriority="1" w:qFormat="1"/>
+    <w:lsdException w:name="Light Shading" w:uiPriority="60"/>
+    <w:lsdException w:name="Light List" w:uiPriority="61"/>
+    <w:lsdException w:name="Light Grid" w:uiPriority="62"/>
+    <w:lsdException w:name="Medium Shading 1" w:uiPriority="63"/>
+    <w:lsdException w:name="Medium Shading 2" w:uiPriority="64"/>
+    <w:lsdException w:name="Medium List 1" w:uiPriority="65"/>
+    <w:lsdException w:name="Medium List 2" w:uiPriority="66"/>
+    <w:lsdException w:name="Medium Grid 1" w:uiPriority="67"/>
+    <w:lsdException w:name="Medium Grid 2" w:uiPriority="68"/>
+    <w:lsdException w:name="Medium Grid 3" w:uiPriority="69"/>
+    <w:lsdException w:name="Dark List" w:uiPriority="70"/>
+    <w:lsdException w:name="Colorful Shading" w:uiPriority="71"/>
+    <w:lsdException w:name="Colorful List" w:uiPriority="72"/>
+    <w:lsdException w:name="Colorful Grid" w:uiPriority="73"/>
+    <w:lsdException w:name="Light Shading Accent 1" w:uiPriority="60"/>
+    <w:lsdException w:name="Light List Accent 1" w:uiPriority="61"/>
+    <w:lsdException w:name="Light Grid Accent 1" w:uiPriority="62"/>
+    <w:lsdException w:name="Medium Shading 1 Accent 1" w:uiPriority="63"/>
+    <w:lsdException w:name="Medium Shading 2 Accent 1" w:uiPriority="64"/>
+    <w:lsdException w:name="Medium List 1 Accent 1" w:uiPriority="65"/>
+    <w:lsdException w:name="Revision" w:semiHidden="1"/>
+    <w:lsdException w:name="List Paragraph" w:uiPriority="34" w:qFormat="1"/>
+    <w:lsdException w:name="Quote" w:uiPriority="29" w:qFormat="1"/>
+    <w:lsdException w:name="Intense Quote" w:uiPriority="30" w:qFormat="1"/>
+    <w:lsdException w:name="Medium List 2 Accent 1" w:uiPriority="66"/>
+    <w:lsdException w:name="Medium Grid 1 Accent 1" w:uiPriority="67"/>
+    <w:lsdException w:name="Medium Grid 2 Accent 1" w:uiPriority="68"/>
+    <w:lsdException w:name="Medium Grid 3 Accent 1" w:uiPriority="69"/>
+    <w:lsdException w:name="Dark List Accent 1" w:uiPriority="70"/>
+    <w:lsdException w:name="Colorful Shading Accent 1" w:uiPriority="71"/>
+    <w:lsdException w:name="Colorful List Accent 1" w:uiPriority="72"/>
+    <w:lsdException w:name="Colorful Grid Accent 1" w:uiPriority="73"/>
+    <w:lsdException w:name="Light Shading Accent 2" w:uiPriority="60"/>
+    <w:lsdException w:name="Light List Accent 2" w:uiPriority="61"/>
+    <w:lsdException w:name="Light Grid Accent 2" w:uiPriority="62"/>
+    <w:lsdException w:name="Medium Shading 1 Accent 2" w:uiPriority="63"/>
+    <w:lsdException w:name="Medium Shading 2 Accent 2" w:uiPriority="64"/>
+    <w:lsdException w:name="Medium List 1 Accent 2" w:uiPriority="65"/>
+    <w:lsdException w:name="Medium List 2 Accent 2" w:uiPriority="66"/>
+    <w:lsdException w:name="Medium Grid 1 Accent 2" w:uiPriority="67"/>
+    <w:lsdException w:name="Medium Grid 2 Accent 2" w:uiPriority="68"/>
+    <w:lsdException w:name="Medium Grid 3 Accent 2" w:uiPriority="69"/>
+    <w:lsdException w:name="Dark List Accent 2" w:uiPriority="70"/>
+    <w:lsdException w:name="Colorful Shading Accent 2" w:uiPriority="71"/>
+    <w:lsdException w:name="Colorful List Accent 2" w:uiPriority="72"/>
+    <w:lsdException w:name="Colorful Grid Accent 2" w:uiPriority="73"/>
+    <w:lsdException w:name="Light Shading Accent 3" w:uiPriority="60"/>
+    <w:lsdException w:name="Light List Accent 3" w:uiPriority="61"/>
+    <w:lsdException w:name="Light Grid Accent 3" w:uiPriority="62"/>
+    <w:lsdException w:name="Medium Shading 1 Accent 3" w:uiPriority="63"/>
+    <w:lsdException w:name="Medium Shading 2 Accent 3" w:uiPriority="64"/>
+    <w:lsdException w:name="Medium List 1 Accent 3" w:uiPriority="65"/>
+    <w:lsdException w:name="Medium List 2 Accent 3" w:uiPriority="66"/>
+    <w:lsdException w:name="Medium Grid 1 Accent 3" w:uiPriority="67"/>
+    <w:lsdException w:name="Medium Grid 2 Accent 3" w:uiPriority="68"/>
+    <w:lsdException w:name="Medium Grid 3 Accent 3" w:uiPriority="69"/>
+    <w:lsdException w:name="Dark List Accent 3" w:uiPriority="70"/>
+    <w:lsdException w:name="Colorful Shading Accent 3" w:uiPriority="71"/>
+    <w:lsdException w:name="Colorful List Accent 3" w:uiPriority="72"/>
+    <w:lsdException w:name="Colorful Grid Accent 3" w:uiPriority="73"/>
+    <w:lsdException w:name="Light Shading Accent 4" w:uiPriority="60"/>
+    <w:lsdException w:name="Light List Accent 4" w:uiPriority="61"/>
+    <w:lsdException w:name="Light Grid Accent 4" w:uiPriority="62"/>
+    <w:lsdException w:name="Medium Shading 1 Accent 4" w:uiPriority="63"/>
+    <w:lsdException w:name="Medium Shading 2 Accent 4" w:uiPriority="64"/>
+    <w:lsdException w:name="Medium List 1 Accent 4" w:uiPriority="65"/>
+    <w:lsdException w:name="Medium List 2 Accent 4" w:uiPriority="66"/>
+    <w:lsdException w:name="Medium Grid 1 Accent 4" w:uiPriority="67"/>
+    <w:lsdException w:name="Medium Grid 2 Accent 4" w:uiPriority="68"/>
+    <w:lsdException w:name="Medium Grid 3 Accent 4" w:uiPriority="69"/>
+    <w:lsdException w:name="Dark List Accent 4" w:uiPriority="70"/>
+    <w:lsdException w:name="Colorful Shading Accent 4" w:uiPriority="71"/>
+    <w:lsdException w:name="Colorful List Accent 4" w:uiPriority="72"/>
+    <w:lsdException w:name="Colorful Grid Accent 4" w:uiPriority="73"/>
+    <w:lsdException w:name="Light Shading Accent 5" w:uiPriority="60"/>
+    <w:lsdException w:name="Light List Accent 5" w:uiPriority="61"/>
+    <w:lsdException w:name="Light Grid Accent 5" w:uiPriority="62"/>
+    <w:lsdException w:name="Medium Shading 1 Accent 5" w:uiPriority="63"/>
+    <w:lsdException w:name="Medium Shading 2 Accent 5" w:uiPriority="64"/>
+    <w:lsdException w:name="Medium List 1 Accent 5" w:uiPriority="65"/>
+    <w:lsdException w:name="Medium List 2 Accent 5" w:uiPriority="66"/>
+    <w:lsdException w:name="Medium Grid 1 Accent 5" w:uiPriority="67"/>
+    <w:lsdException w:name="Medium Grid 2 Accent 5" w:uiPriority="68"/>
+    <w:lsdException w:name="Medium Grid 3 Accent 5" w:uiPriority="69"/>
+    <w:lsdException w:name="Dark List Accent 5" w:uiPriority="70"/>
+    <w:lsdException w:name="Colorful Shading Accent 5" w:uiPriority="71"/>
+    <w:lsdException w:name="Colorful List Accent 5" w:uiPriority="72"/>
+    <w:lsdException w:name="Colorful Grid Accent 5" w:uiPriority="73"/>
+    <w:lsdException w:name="Light Shading Accent 6" w:uiPriority="60"/>
+    <w:lsdException w:name="Light List Accent 6" w:uiPriority="61"/>
+    <w:lsdException w:name="Light Grid Accent 6" w:uiPriority="62"/>
+    <w:lsdException w:name="Medium Shading 1 Accent 6" w:uiPriority="63"/>
+    <w:lsdException w:name="Medium Shading 2 Accent 6" w:uiPriority="64"/>
+    <w:lsdException w:name="Medium List 1 Accent 6" w:uiPriority="65"/>
+    <w:lsdException w:name="Medium List 2 Accent 6" w:uiPriority="66"/>
+    <w:lsdException w:name="Medium Grid 1 Accent 6" w:uiPriority="67"/>
+    <w:lsdException w:name="Medium Grid 2 Accent 6" w:uiPriority="68"/>
+    <w:lsdException w:name="Medium Grid 3 Accent 6" w:uiPriority="69"/>
+    <w:lsdException w:name="Dark List Accent 6" w:uiPriority="70"/>
+    <w:lsdException w:name="Colorful Shading Accent 6" w:uiPriority="71"/>
+    <w:lsdException w:name="Colorful List Accent 6" w:uiPriority="72"/>
+    <w:lsdException w:name="Colorful Grid Accent 6" w:uiPriority="73"/>
+    <w:lsdException w:name="Subtle Emphasis" w:uiPriority="19" w:qFormat="1"/>
+    <w:lsdException w:name="Intense Emphasis" w:uiPriority="21" w:qFormat="1"/>
+    <w:lsdException w:name="Subtle Reference" w:uiPriority="31" w:qFormat="1"/>
+    <w:lsdException w:name="Intense Reference" w:uiPriority="32" w:qFormat="1"/>
+    <w:lsdException w:name="Book Title" w:uiPriority="33" w:qFormat="1"/>
+    <w:lsdException w:name="Bibliography" w:semiHidden="1" w:uiPriority="37" w:unhideWhenUsed="1"/>
+    <w:lsdException w:name="TOC Heading" w:semiHidden="1" w:uiPriority="39" w:unhideWhenUsed="1" w:qFormat="1"/>
+    <w:lsdException w:name="Plain Table 1" w:uiPriority="41"/>
+    <w:lsdException w:name="Plain Table 2" w:uiPriority="42"/>
+    <w:lsdException w:name="Plain Table 3" w:uiPriority="43"/>
+    <w:lsdException w:name="Plain Table 4" w:uiPriority="44"/>
+    <w:lsdException w:name="Plain Table 5" w:uiPriority="45"/>
+    <w:lsdException w:name="Grid Table Light" w:uiPriority="40"/>
+    <w:lsdException w:name="Grid Table 1 Light" w:uiPriority="46"/>
+    <w:lsdException w:name="Grid Table 2" w:uiPriority="47"/>
+    <w:lsdException w:name="Grid Table 3" w:uiPriority="48"/>
+    <w:lsdException w:name="Grid Table 4" w:uiPriority="49"/>
+    <w:lsdException w:name="Grid Table 5 Dark" w:uiPriority="50"/>
+    <w:lsdException w:name="Grid Table 6 Colorful" w:uiPriority="51"/>
+    <w:lsdException w:name="Grid Table 7 Colorful" w:uiPriority="52"/>
+    <w:lsdException w:name="Grid Table 1 Light Accent 1" w:uiPriority="46"/>
+    <w:lsdException w:name="Grid Table 2 Accent 1" w:uiPriority="47"/>
+    <w:lsdException w:name="Grid Table 3 Accent 1" w:uiPriority="48"/>
+    <w:lsdException w:name="Grid Table 4 Accent 1" w:uiPriority="49"/>
+    <w:lsdException w:name="Grid Table 5 Dark Accent 1" w:uiPriority="50"/>
+    <w:lsdException w:name="Grid Table 6 Colorful Accent 1" w:uiPriority="51"/>
+    <w:lsdException w:name="Grid Table 7 Colorful Accent 1" w:uiPriority="52"/>
+    <w:lsdException w:name="Grid Table 1 Light Accent 2" w:uiPriority="46"/>
+    <w:lsdException w:name="Grid Table 2 Accent 2" w:uiPriority="47"/>
+    <w:lsdException w:name="Grid Table 3 Accent 2" w:uiPriority="48"/>
+    <w:lsdException w:name="Grid Table 4 Accent 2" w:uiPriority="49"/>
+    <w:lsdException w:name="Grid Table 5 Dark Accent 2" w:uiPriority="50"/>
+    <w:lsdException w:name="Grid Table 6 Colorful Accent 2" w:uiPriority="51"/>
+    <w:lsdException w:name="Grid Table 7 Colorful Accent 2" w:uiPriority="52"/>
+    <w:lsdException w:name="Grid Table 1 Light Accent 3" w:uiPriority="46"/>
+    <w:lsdException w:name="Grid Table 2 Accent 3" w:uiPriority="47"/>
+    <w:lsdException w:name="Grid Table 3 Accent 3" w:uiPriority="48"/>
+    <w:lsdException w:name="Grid Table 4 Accent 3" w:uiPriority="49"/>
+    <w:lsdException w:name="Grid Table 5 Dark Accent 3" w:uiPriority="50"/>
+    <w:lsdException w:name="Grid Table 6 Colorful Accent 3" w:uiPriority="51"/>
+    <w:lsdException w:name="Grid Table 7 Colorful Accent 3" w:uiPriority="52"/>
+    <w:lsdException w:name="Grid Table 1 Light Accent 4" w:uiPriority="46"/>
+    <w:lsdException w:name="Grid Table 2 Accent 4" w:uiPriority="47"/>
+    <w:lsdException w:name="Grid Table 3 Accent 4" w:uiPriority="48"/>
+    <w:lsdException w:name="Grid Table 4 Accent 4" w:uiPriority="49"/>
+    <w:lsdException w:name="Grid Table 5 Dark Accent 4" w:uiPriority="50"/>
+    <w:lsdException w:name="Grid Table 6 Colorful Accent 4" w:uiPriority="51"/>
+    <w:lsdException w:name="Grid Table 7 Colorful Accent 4" w:uiPriority="52"/>
+    <w:lsdException w:name="Grid Table 1 Light Accent 5" w:uiPriority="46"/>
+    <w:lsdException w:name="Grid Table 2 Accent 5" w:uiPriority="47"/>
+    <w:lsdException w:name="Grid Table 3 Accent 5" w:uiPriority="48"/>
+    <w:lsdException w:name="Grid Table 4 Accent 5" w:uiPriority="49"/>
+    <w:lsdException w:name="Grid Table 5 Dark Accent 5" w:uiPriority="50"/>
+    <w:lsdException w:name="Grid Table 6 Colorful Accent 5" w:uiPriority="51"/>
+    <w:lsdException w:name="Grid Table 7 Colorful Accent 5" w:uiPriority="52"/>
+    <w:lsdException w:name="Grid Table 1 Light Accent 6" w:uiPriority="46"/>
+    <w:lsdException w:name="Grid Table 2 Accent 6" w:uiPriority="47"/>
+    <w:lsdException w:name="Grid Table 3 Accent 6" w:uiPriority="48"/>
+    <w:lsdException w:name="Grid Table 4 Accent 6" w:uiPriority="49"/>
+    <w:lsdException w:name="Grid Table 5 Dark Accent 6" w:uiPriority="50"/>
+    <w:lsdException w:name="Grid Table 6 Colorful Accent 6" w:uiPriority="51"/>
+    <w:lsdException w:name="Grid Table 7 Colorful Accent 6" w:uiPriority="52"/>
+    <w:lsdException w:name="List Table 1 Light" w:uiPriority="46"/>
+    <w:lsdException w:name="List Table 2" w:uiPriority="47"/>
+    <w:lsdException w:name="List Table 3" w:uiPriority="48"/>
+    <w:lsdException w:name="List Table 4" w:uiPriority="49"/>
+    <w:lsdException w:name="List Table 5 Dark" w:uiPriority="50"/>
+    <w:lsdException w:name="List Table 6 Colorful" w:uiPriority="51"/>
+    <w:lsdException w:name="List Table 7 Colorful" w:uiPriority="52"/>
+    <w:lsdException w:name="List Table 1 Light Accent 1" w:uiPriority="46"/>
+    <w:lsdException w:name="List Table 2 Accent 1" w:uiPriority="47"/>
+    <w:lsdException w:name="List Table 3 Accent 1" w:uiPriority="48"/>
+    <w:lsdException w:name="List Table 4 Accent 1" w:uiPriority="49"/>
+    <w:lsdException w:name="List Table 5 Dark Accent 1" w:uiPriority="50"/>
+    <w:lsdException w:name="List Table 6 Colorful Accent 1" w:uiPriority="51"/>
+    <w:lsdException w:name="List Table 7 Colorful Accent 1" w:uiPriority="52"/>
+    <w:lsdException w:name="List Table 1 Light Accent 2" w:uiPriority="46"/>
+    <w:lsdException w:name="List Table 2 Accent 2" w:uiPriority="47"/>
+    <w:lsdException w:name="List Table 3 Accent 2" w:uiPriority="48"/>
+    <w:lsdException w:name="List Table 4 Accent 2" w:uiPriority="49"/>
+    <w:lsdException w:name="List Table 5 Dark Accent 2" w:uiPriority="50"/>
+    <w:lsdException w:name="List Table 6 Colorful Accent 2" w:uiPriority="51"/>
+    <w:lsdException w:name="List Table 7 Colorful Accent 2" w:uiPriority="52"/>
+    <w:lsdException w:name="List Table 1 Light Accent 3" w:uiPriority="46"/>
+    <w:lsdException w:name="List Table 2 Accent 3" w:uiPriority="47"/>
+    <w:lsdException w:name="List Table 3 Accent 3" w:uiPriority="48"/>
+    <w:lsdException w:name="List Table 4 Accent 3" w:uiPriority="49"/>
+    <w:lsdException w:name="List Table 5 Dark Accent 3" w:uiPriority="50"/>
+    <w:lsdException w:name="List Table 6 Colorful Accent 3" w:uiPriority="51"/>
+    <w:lsdException w:name="List Table 7 Colorful Accent 3" w:uiPriority="52"/>
+    <w:lsdException w:name="List Table 1 Light Accent 4" w:uiPriority="46"/>
+    <w:lsdException w:name="List Table 2 Accent 4" w:uiPriority="47"/>
+    <w:lsdException w:name="List Table 3 Accent 4" w:uiPriority="48"/>
+    <w:lsdException w:name="List Table 4 Accent 4" w:uiPriority="49"/>
+    <w:lsdException w:name="List Table 5 Dark Accent 4" w:uiPriority="50"/>
+    <w:lsdException w:name="List Table 6 Colorful Accent 4" w:uiPriority="51"/>
+    <w:lsdException w:name="List Table 7 Colorful Accent 4" w:uiPriority="52"/>
+    <w:lsdException w:name="List Table 1 Light Accent 5" w:uiPriority="46"/>
+    <w:lsdException w:name="List Table 2 Accent 5" w:uiPriority="47"/>
+    <w:lsdException w:name="List Table 3 Accent 5" w:uiPriority="48"/>
+    <w:lsdException w:name="List Table 4 Accent 5" w:uiPriority="49"/>
+    <w:lsdException w:name="List Table 5 Dark Accent 5" w:uiPriority="50"/>
+    <w:lsdException w:name="List Table 6 Colorful Accent 5" w:uiPriority="51"/>
+    <w:lsdException w:name="List Table 7 Colorful Accent 5" w:uiPriority="52"/>
+    <w:lsdException w:name="List Table 1 Light Accent 6" w:uiPriority="46"/>
+    <w:lsdException w:name="List Table 2 Accent 6" w:uiPriority="47"/>
+    <w:lsdException w:name="List Table 3 Accent 6" w:uiPriority="48"/>
+    <w:lsdException w:name="List Table 4 Accent 6" w:uiPriority="49"/>
+    <w:lsdException w:name="List Table 5 Dark Accent 6" w:uiPriority="50"/>
+    <w:lsdException w:name="List Table 6 Colorful Accent 6" w:uiPriority="51"/>
+    <w:lsdException w:name="List Table 7 Colorful Accent 6" w:uiPriority="52"/>
   </w:latentStyles>
   <w:style w:type="paragraph" w:default="1" w:styleId="Normal">
     <w:name w:val="Normal"/>
@@ -1176,354 +1514,55 @@
       <w:contextualSpacing/>
     </w:pPr>
   </w:style>
-</w:styles>
-</file>
-
-<file path=word/stylesWithEffects.xml><?xml version="1.0" encoding="utf-8"?>
-<w:styles xmlns:wpc="http://schemas.microsoft.com/office/word/2010/wordprocessingCanvas" xmlns:mc="http://schemas.openxmlformats.org/markup-compatibility/2006" xmlns:o="urn:schemas-microsoft-com:office:office" xmlns:r="http://schemas.openxmlformats.org/officeDocument/2006/relationships" xmlns:m="http://schemas.openxmlformats.org/officeDocument/2006/math" xmlns:v="urn:schemas-microsoft-com:vml" xmlns:wp14="http://schemas.microsoft.com/office/word/2010/wordprocessingDrawing" xmlns:wp="http://schemas.openxmlformats.org/drawingml/2006/wordprocessingDrawing" xmlns:w10="urn:schemas-microsoft-com:office:word" xmlns:w="http://schemas.openxmlformats.org/wordprocessingml/2006/main" xmlns:w14="http://schemas.microsoft.com/office/word/2010/wordml" xmlns:wpg="http://schemas.microsoft.com/office/word/2010/wordprocessingGroup" xmlns:wpi="http://schemas.microsoft.com/office/word/2010/wordprocessingInk" xmlns:wne="http://schemas.microsoft.com/office/word/2006/wordml" xmlns:wps="http://schemas.microsoft.com/office/word/2010/wordprocessingShape" mc:Ignorable="w14 wp14">
-  <w:docDefaults>
-    <w:rPrDefault>
-      <w:rPr>
-        <w:rFonts w:asciiTheme="minorHAnsi" w:eastAsiaTheme="minorHAnsi" w:hAnsiTheme="minorHAnsi" w:cstheme="minorBidi"/>
-        <w:sz w:val="22"/>
-        <w:szCs w:val="22"/>
-        <w:lang w:val="en-GB" w:eastAsia="en-US" w:bidi="ar-SA"/>
-      </w:rPr>
-    </w:rPrDefault>
-    <w:pPrDefault>
-      <w:pPr>
-        <w:spacing w:after="200" w:line="276" w:lineRule="auto"/>
-      </w:pPr>
-    </w:pPrDefault>
-  </w:docDefaults>
-  <w:latentStyles w:defLockedState="0" w:defUIPriority="99" w:defSemiHidden="1" w:defUnhideWhenUsed="1" w:defQFormat="0" w:count="267">
-    <w:lsdException w:name="Normal" w:semiHidden="0" w:uiPriority="0" w:unhideWhenUsed="0" w:qFormat="1"/>
-    <w:lsdException w:name="heading 1" w:semiHidden="0" w:uiPriority="9" w:unhideWhenUsed="0" w:qFormat="1"/>
-    <w:lsdException w:name="heading 2" w:uiPriority="9" w:qFormat="1"/>
-    <w:lsdException w:name="heading 3" w:uiPriority="9" w:qFormat="1"/>
-    <w:lsdException w:name="heading 4" w:uiPriority="9" w:qFormat="1"/>
-    <w:lsdException w:name="heading 5" w:uiPriority="9" w:qFormat="1"/>
-    <w:lsdException w:name="heading 6" w:uiPriority="9" w:qFormat="1"/>
-    <w:lsdException w:name="heading 7" w:uiPriority="9" w:qFormat="1"/>
-    <w:lsdException w:name="heading 8" w:uiPriority="9" w:qFormat="1"/>
-    <w:lsdException w:name="heading 9" w:uiPriority="9" w:qFormat="1"/>
-    <w:lsdException w:name="toc 1" w:uiPriority="39"/>
-    <w:lsdException w:name="toc 2" w:uiPriority="39"/>
-    <w:lsdException w:name="toc 3" w:uiPriority="39"/>
-    <w:lsdException w:name="toc 4" w:uiPriority="39"/>
-    <w:lsdException w:name="toc 5" w:uiPriority="39"/>
-    <w:lsdException w:name="toc 6" w:uiPriority="39"/>
-    <w:lsdException w:name="toc 7" w:uiPriority="39"/>
-    <w:lsdException w:name="toc 8" w:uiPriority="39"/>
-    <w:lsdException w:name="toc 9" w:uiPriority="39"/>
-    <w:lsdException w:name="caption" w:uiPriority="35" w:qFormat="1"/>
-    <w:lsdException w:name="Title" w:semiHidden="0" w:uiPriority="10" w:unhideWhenUsed="0" w:qFormat="1"/>
-    <w:lsdException w:name="Default Paragraph Font" w:uiPriority="1"/>
-    <w:lsdException w:name="Subtitle" w:semiHidden="0" w:uiPriority="11" w:unhideWhenUsed="0" w:qFormat="1"/>
-    <w:lsdException w:name="Strong" w:semiHidden="0" w:uiPriority="22" w:unhideWhenUsed="0" w:qFormat="1"/>
-    <w:lsdException w:name="Emphasis" w:semiHidden="0" w:uiPriority="20" w:unhideWhenUsed="0" w:qFormat="1"/>
-    <w:lsdException w:name="Table Grid" w:semiHidden="0" w:uiPriority="59" w:unhideWhenUsed="0"/>
-    <w:lsdException w:name="Placeholder Text" w:unhideWhenUsed="0"/>
-    <w:lsdException w:name="No Spacing" w:semiHidden="0" w:uiPriority="1" w:unhideWhenUsed="0" w:qFormat="1"/>
-    <w:lsdException w:name="Light Shading" w:semiHidden="0" w:uiPriority="60" w:unhideWhenUsed="0"/>
-    <w:lsdException w:name="Light List" w:semiHidden="0" w:uiPriority="61" w:unhideWhenUsed="0"/>
-    <w:lsdException w:name="Light Grid" w:semiHidden="0" w:uiPriority="62" w:unhideWhenUsed="0"/>
-    <w:lsdException w:name="Medium Shading 1" w:semiHidden="0" w:uiPriority="63" w:unhideWhenUsed="0"/>
-    <w:lsdException w:name="Medium Shading 2" w:semiHidden="0" w:uiPriority="64" w:unhideWhenUsed="0"/>
-    <w:lsdException w:name="Medium List 1" w:semiHidden="0" w:uiPriority="65" w:unhideWhenUsed="0"/>
-    <w:lsdException w:name="Medium List 2" w:semiHidden="0" w:uiPriority="66" w:unhideWhenUsed="0"/>
-    <w:lsdException w:name="Medium Grid 1" w:semiHidden="0" w:uiPriority="67" w:unhideWhenUsed="0"/>
-    <w:lsdException w:name="Medium Grid 2" w:semiHidden="0" w:uiPriority="68" w:unhideWhenUsed="0"/>
-    <w:lsdException w:name="Medium Grid 3" w:semiHidden="0" w:uiPriority="69" w:unhideWhenUsed="0"/>
-    <w:lsdException w:name="Dark List" w:semiHidden="0" w:uiPriority="70" w:unhideWhenUsed="0"/>
-    <w:lsdException w:name="Colorful Shading" w:semiHidden="0" w:uiPriority="71" w:unhideWhenUsed="0"/>
-    <w:lsdException w:name="Colorful List" w:semiHidden="0" w:uiPriority="72" w:unhideWhenUsed="0"/>
-    <w:lsdException w:name="Colorful Grid" w:semiHidden="0" w:uiPriority="73" w:unhideWhenUsed="0"/>
-    <w:lsdException w:name="Light Shading Accent 1" w:semiHidden="0" w:uiPriority="60" w:unhideWhenUsed="0"/>
-    <w:lsdException w:name="Light List Accent 1" w:semiHidden="0" w:uiPriority="61" w:unhideWhenUsed="0"/>
-    <w:lsdException w:name="Light Grid Accent 1" w:semiHidden="0" w:uiPriority="62" w:unhideWhenUsed="0"/>
-    <w:lsdException w:name="Medium Shading 1 Accent 1" w:semiHidden="0" w:uiPriority="63" w:unhideWhenUsed="0"/>
-    <w:lsdException w:name="Medium Shading 2 Accent 1" w:semiHidden="0" w:uiPriority="64" w:unhideWhenUsed="0"/>
-    <w:lsdException w:name="Medium List 1 Accent 1" w:semiHidden="0" w:uiPriority="65" w:unhideWhenUsed="0"/>
-    <w:lsdException w:name="Revision" w:unhideWhenUsed="0"/>
-    <w:lsdException w:name="List Paragraph" w:semiHidden="0" w:uiPriority="34" w:unhideWhenUsed="0" w:qFormat="1"/>
-    <w:lsdException w:name="Quote" w:semiHidden="0" w:uiPriority="29" w:unhideWhenUsed="0" w:qFormat="1"/>
-    <w:lsdException w:name="Intense Quote" w:semiHidden="0" w:uiPriority="30" w:unhideWhenUsed="0" w:qFormat="1"/>
-    <w:lsdException w:name="Medium List 2 Accent 1" w:semiHidden="0" w:uiPriority="66" w:unhideWhenUsed="0"/>
-    <w:lsdException w:name="Medium Grid 1 Accent 1" w:semiHidden="0" w:uiPriority="67" w:unhideWhenUsed="0"/>
-    <w:lsdException w:name="Medium Grid 2 Accent 1" w:semiHidden="0" w:uiPriority="68" w:unhideWhenUsed="0"/>
-    <w:lsdException w:name="Medium Grid 3 Accent 1" w:semiHidden="0" w:uiPriority="69" w:unhideWhenUsed="0"/>
-    <w:lsdException w:name="Dark List Accent 1" w:semiHidden="0" w:uiPriority="70" w:unhideWhenUsed="0"/>
-    <w:lsdException w:name="Colorful Shading Accent 1" w:semiHidden="0" w:uiPriority="71" w:unhideWhenUsed="0"/>
-    <w:lsdException w:name="Colorful List Accent 1" w:semiHidden="0" w:uiPriority="72" w:unhideWhenUsed="0"/>
-    <w:lsdException w:name="Colorful Grid Accent 1" w:semiHidden="0" w:uiPriority="73" w:unhideWhenUsed="0"/>
-    <w:lsdException w:name="Light Shading Accent 2" w:semiHidden="0" w:uiPriority="60" w:unhideWhenUsed="0"/>
-    <w:lsdException w:name="Light List Accent 2" w:semiHidden="0" w:uiPriority="61" w:unhideWhenUsed="0"/>
-    <w:lsdException w:name="Light Grid Accent 2" w:semiHidden="0" w:uiPriority="62" w:unhideWhenUsed="0"/>
-    <w:lsdException w:name="Medium Shading 1 Accent 2" w:semiHidden="0" w:uiPriority="63" w:unhideWhenUsed="0"/>
-    <w:lsdException w:name="Medium Shading 2 Accent 2" w:semiHidden="0" w:uiPriority="64" w:unhideWhenUsed="0"/>
-    <w:lsdException w:name="Medium List 1 Accent 2" w:semiHidden="0" w:uiPriority="65" w:unhideWhenUsed="0"/>
-    <w:lsdException w:name="Medium List 2 Accent 2" w:semiHidden="0" w:uiPriority="66" w:unhideWhenUsed="0"/>
-    <w:lsdException w:name="Medium Grid 1 Accent 2" w:semiHidden="0" w:uiPriority="67" w:unhideWhenUsed="0"/>
-    <w:lsdException w:name="Medium Grid 2 Accent 2" w:semiHidden="0" w:uiPriority="68" w:unhideWhenUsed="0"/>
-    <w:lsdException w:name="Medium Grid 3 Accent 2" w:semiHidden="0" w:uiPriority="69" w:unhideWhenUsed="0"/>
-    <w:lsdException w:name="Dark List Accent 2" w:semiHidden="0" w:uiPriority="70" w:unhideWhenUsed="0"/>
-    <w:lsdException w:name="Colorful Shading Accent 2" w:semiHidden="0" w:uiPriority="71" w:unhideWhenUsed="0"/>
-    <w:lsdException w:name="Colorful List Accent 2" w:semiHidden="0" w:uiPriority="72" w:unhideWhenUsed="0"/>
-    <w:lsdException w:name="Colorful Grid Accent 2" w:semiHidden="0" w:uiPriority="73" w:unhideWhenUsed="0"/>
-    <w:lsdException w:name="Light Shading Accent 3" w:semiHidden="0" w:uiPriority="60" w:unhideWhenUsed="0"/>
-    <w:lsdException w:name="Light List Accent 3" w:semiHidden="0" w:uiPriority="61" w:unhideWhenUsed="0"/>
-    <w:lsdException w:name="Light Grid Accent 3" w:semiHidden="0" w:uiPriority="62" w:unhideWhenUsed="0"/>
-    <w:lsdException w:name="Medium Shading 1 Accent 3" w:semiHidden="0" w:uiPriority="63" w:unhideWhenUsed="0"/>
-    <w:lsdException w:name="Medium Shading 2 Accent 3" w:semiHidden="0" w:uiPriority="64" w:unhideWhenUsed="0"/>
-    <w:lsdException w:name="Medium List 1 Accent 3" w:semiHidden="0" w:uiPriority="65" w:unhideWhenUsed="0"/>
-    <w:lsdException w:name="Medium List 2 Accent 3" w:semiHidden="0" w:uiPriority="66" w:unhideWhenUsed="0"/>
-    <w:lsdException w:name="Medium Grid 1 Accent 3" w:semiHidden="0" w:uiPriority="67" w:unhideWhenUsed="0"/>
-    <w:lsdException w:name="Medium Grid 2 Accent 3" w:semiHidden="0" w:uiPriority="68" w:unhideWhenUsed="0"/>
-    <w:lsdException w:name="Medium Grid 3 Accent 3" w:semiHidden="0" w:uiPriority="69" w:unhideWhenUsed="0"/>
-    <w:lsdException w:name="Dark List Accent 3" w:semiHidden="0" w:uiPriority="70" w:unhideWhenUsed="0"/>
-    <w:lsdException w:name="Colorful Shading Accent 3" w:semiHidden="0" w:uiPriority="71" w:unhideWhenUsed="0"/>
-    <w:lsdException w:name="Colorful List Accent 3" w:semiHidden="0" w:uiPriority="72" w:unhideWhenUsed="0"/>
-    <w:lsdException w:name="Colorful Grid Accent 3" w:semiHidden="0" w:uiPriority="73" w:unhideWhenUsed="0"/>
-    <w:lsdException w:name="Light Shading Accent 4" w:semiHidden="0" w:uiPriority="60" w:unhideWhenUsed="0"/>
-    <w:lsdException w:name="Light List Accent 4" w:semiHidden="0" w:uiPriority="61" w:unhideWhenUsed="0"/>
-    <w:lsdException w:name="Light Grid Accent 4" w:semiHidden="0" w:uiPriority="62" w:unhideWhenUsed="0"/>
-    <w:lsdException w:name="Medium Shading 1 Accent 4" w:semiHidden="0" w:uiPriority="63" w:unhideWhenUsed="0"/>
-    <w:lsdException w:name="Medium Shading 2 Accent 4" w:semiHidden="0" w:uiPriority="64" w:unhideWhenUsed="0"/>
-    <w:lsdException w:name="Medium List 1 Accent 4" w:semiHidden="0" w:uiPriority="65" w:unhideWhenUsed="0"/>
-    <w:lsdException w:name="Medium List 2 Accent 4" w:semiHidden="0" w:uiPriority="66" w:unhideWhenUsed="0"/>
-    <w:lsdException w:name="Medium Grid 1 Accent 4" w:semiHidden="0" w:uiPriority="67" w:unhideWhenUsed="0"/>
-    <w:lsdException w:name="Medium Grid 2 Accent 4" w:semiHidden="0" w:uiPriority="68" w:unhideWhenUsed="0"/>
-    <w:lsdException w:name="Medium Grid 3 Accent 4" w:semiHidden="0" w:uiPriority="69" w:unhideWhenUsed="0"/>
-    <w:lsdException w:name="Dark List Accent 4" w:semiHidden="0" w:uiPriority="70" w:unhideWhenUsed="0"/>
-    <w:lsdException w:name="Colorful Shading Accent 4" w:semiHidden="0" w:uiPriority="71" w:unhideWhenUsed="0"/>
-    <w:lsdException w:name="Colorful List Accent 4" w:semiHidden="0" w:uiPriority="72" w:unhideWhenUsed="0"/>
-    <w:lsdException w:name="Colorful Grid Accent 4" w:semiHidden="0" w:uiPriority="73" w:unhideWhenUsed="0"/>
-    <w:lsdException w:name="Light Shading Accent 5" w:semiHidden="0" w:uiPriority="60" w:unhideWhenUsed="0"/>
-    <w:lsdException w:name="Light List Accent 5" w:semiHidden="0" w:uiPriority="61" w:unhideWhenUsed="0"/>
-    <w:lsdException w:name="Light Grid Accent 5" w:semiHidden="0" w:uiPriority="62" w:unhideWhenUsed="0"/>
-    <w:lsdException w:name="Medium Shading 1 Accent 5" w:semiHidden="0" w:uiPriority="63" w:unhideWhenUsed="0"/>
-    <w:lsdException w:name="Medium Shading 2 Accent 5" w:semiHidden="0" w:uiPriority="64" w:unhideWhenUsed="0"/>
-    <w:lsdException w:name="Medium List 1 Accent 5" w:semiHidden="0" w:uiPriority="65" w:unhideWhenUsed="0"/>
-    <w:lsdException w:name="Medium List 2 Accent 5" w:semiHidden="0" w:uiPriority="66" w:unhideWhenUsed="0"/>
-    <w:lsdException w:name="Medium Grid 1 Accent 5" w:semiHidden="0" w:uiPriority="67" w:unhideWhenUsed="0"/>
-    <w:lsdException w:name="Medium Grid 2 Accent 5" w:semiHidden="0" w:uiPriority="68" w:unhideWhenUsed="0"/>
-    <w:lsdException w:name="Medium Grid 3 Accent 5" w:semiHidden="0" w:uiPriority="69" w:unhideWhenUsed="0"/>
-    <w:lsdException w:name="Dark List Accent 5" w:semiHidden="0" w:uiPriority="70" w:unhideWhenUsed="0"/>
-    <w:lsdException w:name="Colorful Shading Accent 5" w:semiHidden="0" w:uiPriority="71" w:unhideWhenUsed="0"/>
-    <w:lsdException w:name="Colorful List Accent 5" w:semiHidden="0" w:uiPriority="72" w:unhideWhenUsed="0"/>
-    <w:lsdException w:name="Colorful Grid Accent 5" w:semiHidden="0" w:uiPriority="73" w:unhideWhenUsed="0"/>
-    <w:lsdException w:name="Light Shading Accent 6" w:semiHidden="0" w:uiPriority="60" w:unhideWhenUsed="0"/>
-    <w:lsdException w:name="Light List Accent 6" w:semiHidden="0" w:uiPriority="61" w:unhideWhenUsed="0"/>
-    <w:lsdException w:name="Light Grid Accent 6" w:semiHidden="0" w:uiPriority="62" w:unhideWhenUsed="0"/>
-    <w:lsdException w:name="Medium Shading 1 Accent 6" w:semiHidden="0" w:uiPriority="63" w:unhideWhenUsed="0"/>
-    <w:lsdException w:name="Medium Shading 2 Accent 6" w:semiHidden="0" w:uiPriority="64" w:unhideWhenUsed="0"/>
-    <w:lsdException w:name="Medium List 1 Accent 6" w:semiHidden="0" w:uiPriority="65" w:unhideWhenUsed="0"/>
-    <w:lsdException w:name="Medium List 2 Accent 6" w:semiHidden="0" w:uiPriority="66" w:unhideWhenUsed="0"/>
-    <w:lsdException w:name="Medium Grid 1 Accent 6" w:semiHidden="0" w:uiPriority="67" w:unhideWhenUsed="0"/>
-    <w:lsdException w:name="Medium Grid 2 Accent 6" w:semiHidden="0" w:uiPriority="68" w:unhideWhenUsed="0"/>
-    <w:lsdException w:name="Medium Grid 3 Accent 6" w:semiHidden="0" w:uiPriority="69" w:unhideWhenUsed="0"/>
-    <w:lsdException w:name="Dark List Accent 6" w:semiHidden="0" w:uiPriority="70" w:unhideWhenUsed="0"/>
-    <w:lsdException w:name="Colorful Shading Accent 6" w:semiHidden="0" w:uiPriority="71" w:unhideWhenUsed="0"/>
-    <w:lsdException w:name="Colorful List Accent 6" w:semiHidden="0" w:uiPriority="72" w:unhideWhenUsed="0"/>
-    <w:lsdException w:name="Colorful Grid Accent 6" w:semiHidden="0" w:uiPriority="73" w:unhideWhenUsed="0"/>
-    <w:lsdException w:name="Subtle Emphasis" w:semiHidden="0" w:uiPriority="19" w:unhideWhenUsed="0" w:qFormat="1"/>
-    <w:lsdException w:name="Intense Emphasis" w:semiHidden="0" w:uiPriority="21" w:unhideWhenUsed="0" w:qFormat="1"/>
-    <w:lsdException w:name="Subtle Reference" w:semiHidden="0" w:uiPriority="31" w:unhideWhenUsed="0" w:qFormat="1"/>
-    <w:lsdException w:name="Intense Reference" w:semiHidden="0" w:uiPriority="32" w:unhideWhenUsed="0" w:qFormat="1"/>
-    <w:lsdException w:name="Book Title" w:semiHidden="0" w:uiPriority="33" w:unhideWhenUsed="0" w:qFormat="1"/>
-    <w:lsdException w:name="Bibliography" w:uiPriority="37"/>
-    <w:lsdException w:name="TOC Heading" w:uiPriority="39" w:qFormat="1"/>
-  </w:latentStyles>
-  <w:style w:type="paragraph" w:default="1" w:styleId="Normal">
-    <w:name w:val="Normal"/>
-    <w:qFormat/>
-  </w:style>
-  <w:style w:type="paragraph" w:styleId="Heading1">
-    <w:name w:val="heading 1"/>
+  <w:style w:type="paragraph" w:styleId="Header">
+    <w:name w:val="header"/>
     <w:basedOn w:val="Normal"/>
-    <w:next w:val="Normal"/>
-    <w:link w:val="Heading1Char"/>
-    <w:uiPriority w:val="9"/>
-    <w:qFormat/>
-    <w:rsid w:val="00D0691C"/>
+    <w:link w:val="HeaderChar"/>
+    <w:uiPriority w:val="99"/>
+    <w:unhideWhenUsed/>
+    <w:rsid w:val="00E601D5"/>
     <w:pPr>
-      <w:keepNext/>
-      <w:keepLines/>
-      <w:spacing w:before="480" w:after="0"/>
-      <w:outlineLvl w:val="0"/>
-    </w:pPr>
-    <w:rPr>
-      <w:rFonts w:asciiTheme="majorHAnsi" w:eastAsiaTheme="majorEastAsia" w:hAnsiTheme="majorHAnsi" w:cstheme="majorBidi"/>
-      <w:b/>
-      <w:bCs/>
-      <w:color w:val="365F91" w:themeColor="accent1" w:themeShade="BF"/>
-      <w:sz w:val="28"/>
-      <w:szCs w:val="28"/>
-    </w:rPr>
-  </w:style>
-  <w:style w:type="paragraph" w:styleId="Heading2">
-    <w:name w:val="heading 2"/>
-    <w:basedOn w:val="Normal"/>
-    <w:next w:val="Normal"/>
-    <w:link w:val="Heading2Char"/>
-    <w:uiPriority w:val="9"/>
-    <w:unhideWhenUsed/>
-    <w:qFormat/>
-    <w:rsid w:val="00D0691C"/>
-    <w:pPr>
-      <w:keepNext/>
-      <w:keepLines/>
-      <w:spacing w:before="200" w:after="0"/>
-      <w:outlineLvl w:val="1"/>
-    </w:pPr>
-    <w:rPr>
-      <w:rFonts w:asciiTheme="majorHAnsi" w:eastAsiaTheme="majorEastAsia" w:hAnsiTheme="majorHAnsi" w:cstheme="majorBidi"/>
-      <w:b/>
-      <w:bCs/>
-      <w:color w:val="4F81BD" w:themeColor="accent1"/>
-      <w:sz w:val="26"/>
-      <w:szCs w:val="26"/>
-    </w:rPr>
-  </w:style>
-  <w:style w:type="character" w:default="1" w:styleId="DefaultParagraphFont">
-    <w:name w:val="Default Paragraph Font"/>
-    <w:uiPriority w:val="1"/>
-    <w:semiHidden/>
-    <w:unhideWhenUsed/>
-  </w:style>
-  <w:style w:type="table" w:default="1" w:styleId="TableNormal">
-    <w:name w:val="Normal Table"/>
-    <w:uiPriority w:val="99"/>
-    <w:semiHidden/>
-    <w:unhideWhenUsed/>
-    <w:tblPr>
-      <w:tblInd w:w="0" w:type="dxa"/>
-      <w:tblCellMar>
-        <w:top w:w="0" w:type="dxa"/>
-        <w:left w:w="108" w:type="dxa"/>
-        <w:bottom w:w="0" w:type="dxa"/>
-        <w:right w:w="108" w:type="dxa"/>
-      </w:tblCellMar>
-    </w:tblPr>
-  </w:style>
-  <w:style w:type="numbering" w:default="1" w:styleId="NoList">
-    <w:name w:val="No List"/>
-    <w:uiPriority w:val="99"/>
-    <w:semiHidden/>
-    <w:unhideWhenUsed/>
-  </w:style>
-  <w:style w:type="paragraph" w:styleId="NoSpacing">
-    <w:name w:val="No Spacing"/>
-    <w:link w:val="NoSpacingChar"/>
-    <w:uiPriority w:val="1"/>
-    <w:qFormat/>
-    <w:rsid w:val="000B75E6"/>
-    <w:pPr>
+      <w:tabs>
+        <w:tab w:val="center" w:pos="4513"/>
+        <w:tab w:val="right" w:pos="9026"/>
+      </w:tabs>
       <w:spacing w:after="0" w:line="240" w:lineRule="auto"/>
     </w:pPr>
-    <w:rPr>
-      <w:rFonts w:eastAsiaTheme="minorEastAsia"/>
-      <w:lang w:val="en-US" w:eastAsia="ja-JP"/>
-    </w:rPr>
-  </w:style>
-  <w:style w:type="character" w:customStyle="1" w:styleId="NoSpacingChar">
-    <w:name w:val="No Spacing Char"/>
+  </w:style>
+  <w:style w:type="character" w:customStyle="1" w:styleId="HeaderChar">
+    <w:name w:val="Header Char"/>
     <w:basedOn w:val="DefaultParagraphFont"/>
-    <w:link w:val="NoSpacing"/>
-    <w:uiPriority w:val="1"/>
-    <w:rsid w:val="000B75E6"/>
-    <w:rPr>
-      <w:rFonts w:eastAsiaTheme="minorEastAsia"/>
-      <w:lang w:val="en-US" w:eastAsia="ja-JP"/>
-    </w:rPr>
-  </w:style>
-  <w:style w:type="paragraph" w:styleId="BalloonText">
-    <w:name w:val="Balloon Text"/>
+    <w:link w:val="Header"/>
+    <w:uiPriority w:val="99"/>
+    <w:rsid w:val="00E601D5"/>
+  </w:style>
+  <w:style w:type="paragraph" w:styleId="Footer">
+    <w:name w:val="footer"/>
     <w:basedOn w:val="Normal"/>
-    <w:link w:val="BalloonTextChar"/>
+    <w:link w:val="FooterChar"/>
     <w:uiPriority w:val="99"/>
-    <w:semiHidden/>
     <w:unhideWhenUsed/>
-    <w:rsid w:val="000B75E6"/>
+    <w:rsid w:val="00E601D5"/>
     <w:pPr>
+      <w:tabs>
+        <w:tab w:val="center" w:pos="4513"/>
+        <w:tab w:val="right" w:pos="9026"/>
+      </w:tabs>
       <w:spacing w:after="0" w:line="240" w:lineRule="auto"/>
     </w:pPr>
-    <w:rPr>
-      <w:rFonts w:ascii="Tahoma" w:hAnsi="Tahoma" w:cs="Tahoma"/>
-      <w:sz w:val="16"/>
-      <w:szCs w:val="16"/>
-    </w:rPr>
-  </w:style>
-  <w:style w:type="character" w:customStyle="1" w:styleId="BalloonTextChar">
-    <w:name w:val="Balloon Text Char"/>
+  </w:style>
+  <w:style w:type="character" w:customStyle="1" w:styleId="FooterChar">
+    <w:name w:val="Footer Char"/>
     <w:basedOn w:val="DefaultParagraphFont"/>
-    <w:link w:val="BalloonText"/>
+    <w:link w:val="Footer"/>
     <w:uiPriority w:val="99"/>
-    <w:semiHidden/>
-    <w:rsid w:val="000B75E6"/>
-    <w:rPr>
-      <w:rFonts w:ascii="Tahoma" w:hAnsi="Tahoma" w:cs="Tahoma"/>
-      <w:sz w:val="16"/>
-      <w:szCs w:val="16"/>
-    </w:rPr>
-  </w:style>
-  <w:style w:type="character" w:styleId="PlaceholderText">
-    <w:name w:val="Placeholder Text"/>
-    <w:basedOn w:val="DefaultParagraphFont"/>
-    <w:uiPriority w:val="99"/>
-    <w:semiHidden/>
-    <w:rsid w:val="000B75E6"/>
-    <w:rPr>
-      <w:color w:val="808080"/>
-    </w:rPr>
-  </w:style>
-  <w:style w:type="character" w:customStyle="1" w:styleId="Heading1Char">
-    <w:name w:val="Heading 1 Char"/>
-    <w:basedOn w:val="DefaultParagraphFont"/>
-    <w:link w:val="Heading1"/>
-    <w:uiPriority w:val="9"/>
-    <w:rsid w:val="00D0691C"/>
-    <w:rPr>
-      <w:rFonts w:asciiTheme="majorHAnsi" w:eastAsiaTheme="majorEastAsia" w:hAnsiTheme="majorHAnsi" w:cstheme="majorBidi"/>
-      <w:b/>
-      <w:bCs/>
-      <w:color w:val="365F91" w:themeColor="accent1" w:themeShade="BF"/>
-      <w:sz w:val="28"/>
-      <w:szCs w:val="28"/>
-    </w:rPr>
-  </w:style>
-  <w:style w:type="character" w:customStyle="1" w:styleId="Heading2Char">
-    <w:name w:val="Heading 2 Char"/>
-    <w:basedOn w:val="DefaultParagraphFont"/>
-    <w:link w:val="Heading2"/>
-    <w:uiPriority w:val="9"/>
-    <w:rsid w:val="00D0691C"/>
-    <w:rPr>
-      <w:rFonts w:asciiTheme="majorHAnsi" w:eastAsiaTheme="majorEastAsia" w:hAnsiTheme="majorHAnsi" w:cstheme="majorBidi"/>
-      <w:b/>
-      <w:bCs/>
-      <w:color w:val="4F81BD" w:themeColor="accent1"/>
-      <w:sz w:val="26"/>
-      <w:szCs w:val="26"/>
-    </w:rPr>
-  </w:style>
-  <w:style w:type="paragraph" w:styleId="ListParagraph">
-    <w:name w:val="List Paragraph"/>
-    <w:basedOn w:val="Normal"/>
-    <w:uiPriority w:val="34"/>
-    <w:qFormat/>
-    <w:rsid w:val="00D0691C"/>
-    <w:pPr>
-      <w:ind w:left="720"/>
-      <w:contextualSpacing/>
-    </w:pPr>
+    <w:rsid w:val="00E601D5"/>
   </w:style>
 </w:styles>
 </file>
 
 <file path=word/glossary/document.xml><?xml version="1.0" encoding="utf-8"?>
-<w:glossaryDocument xmlns:wpc="http://schemas.microsoft.com/office/word/2010/wordprocessingCanvas" xmlns:mc="http://schemas.openxmlformats.org/markup-compatibility/2006" xmlns:o="urn:schemas-microsoft-com:office:office" xmlns:r="http://schemas.openxmlformats.org/officeDocument/2006/relationships" xmlns:m="http://schemas.openxmlformats.org/officeDocument/2006/math" xmlns:v="urn:schemas-microsoft-com:vml" xmlns:wp14="http://schemas.microsoft.com/office/word/2010/wordprocessingDrawing" xmlns:wp="http://schemas.openxmlformats.org/drawingml/2006/wordprocessingDrawing" xmlns:w10="urn:schemas-microsoft-com:office:word" xmlns:w="http://schemas.openxmlformats.org/wordprocessingml/2006/main" xmlns:w14="http://schemas.microsoft.com/office/word/2010/wordml" xmlns:wpg="http://schemas.microsoft.com/office/word/2010/wordprocessingGroup" xmlns:wpi="http://schemas.microsoft.com/office/word/2010/wordprocessingInk" xmlns:wne="http://schemas.microsoft.com/office/word/2006/wordml" xmlns:wps="http://schemas.microsoft.com/office/word/2010/wordprocessingShape" mc:Ignorable="w14 wp14">
+<w:glossaryDocument xmlns:wpc="http://schemas.microsoft.com/office/word/2010/wordprocessingCanvas" xmlns:mc="http://schemas.openxmlformats.org/markup-compatibility/2006" xmlns:o="urn:schemas-microsoft-com:office:office" xmlns:r="http://schemas.openxmlformats.org/officeDocument/2006/relationships" xmlns:m="http://schemas.openxmlformats.org/officeDocument/2006/math" xmlns:v="urn:schemas-microsoft-com:vml" xmlns:wp14="http://schemas.microsoft.com/office/word/2010/wordprocessingDrawing" xmlns:wp="http://schemas.openxmlformats.org/drawingml/2006/wordprocessingDrawing" xmlns:w10="urn:schemas-microsoft-com:office:word" xmlns:w="http://schemas.openxmlformats.org/wordprocessingml/2006/main" xmlns:w14="http://schemas.microsoft.com/office/word/2010/wordml" xmlns:w15="http://schemas.microsoft.com/office/word/2012/wordml" xmlns:wpg="http://schemas.microsoft.com/office/word/2010/wordprocessingGroup" xmlns:wpi="http://schemas.microsoft.com/office/word/2010/wordprocessingInk" xmlns:wne="http://schemas.microsoft.com/office/word/2006/wordml" xmlns:wps="http://schemas.microsoft.com/office/word/2010/wordprocessingShape" mc:Ignorable="w14 w15 wp14">
   <w:docParts>
     <w:docPart>
       <w:docPartPr>
@@ -1548,7 +1587,7 @@
           <w:r>
             <w:rPr>
               <w:rFonts w:asciiTheme="majorHAnsi" w:eastAsiaTheme="majorEastAsia" w:hAnsiTheme="majorHAnsi" w:cstheme="majorBidi"/>
-              <w:color w:val="4F81BD" w:themeColor="accent1"/>
+              <w:color w:val="5B9BD5" w:themeColor="accent1"/>
               <w:sz w:val="80"/>
               <w:szCs w:val="80"/>
             </w:rPr>
@@ -1640,7 +1679,7 @@
 </file>
 
 <file path=word/glossary/fontTable.xml><?xml version="1.0" encoding="utf-8"?>
-<w:fonts xmlns:mc="http://schemas.openxmlformats.org/markup-compatibility/2006" xmlns:r="http://schemas.openxmlformats.org/officeDocument/2006/relationships" xmlns:w="http://schemas.openxmlformats.org/wordprocessingml/2006/main" xmlns:w14="http://schemas.microsoft.com/office/word/2010/wordml" mc:Ignorable="w14">
+<w:fonts xmlns:mc="http://schemas.openxmlformats.org/markup-compatibility/2006" xmlns:r="http://schemas.openxmlformats.org/officeDocument/2006/relationships" xmlns:w="http://schemas.openxmlformats.org/wordprocessingml/2006/main" xmlns:w14="http://schemas.microsoft.com/office/word/2010/wordml" xmlns:w15="http://schemas.microsoft.com/office/word/2012/wordml" mc:Ignorable="w14 w15">
   <w:font w:name="Symbol">
     <w:panose1 w:val="05050102010706020507"/>
     <w:charset w:val="02"/>
@@ -1686,16 +1725,22 @@
   <w:font w:name="Tahoma">
     <w:panose1 w:val="020B0604030504040204"/>
     <w:charset w:val="00"/>
-    <w:family w:val="swiss"/>
-    <w:notTrueType/>
+    <w:family w:val="auto"/>
     <w:pitch w:val="variable"/>
     <w:sig w:usb0="00000003" w:usb1="00000000" w:usb2="00000000" w:usb3="00000000" w:csb0="00000001" w:csb1="00000000"/>
+  </w:font>
+  <w:font w:name="Calibri Light">
+    <w:panose1 w:val="020F0302020204030204"/>
+    <w:charset w:val="00"/>
+    <w:family w:val="swiss"/>
+    <w:pitch w:val="variable"/>
+    <w:sig w:usb0="A00002EF" w:usb1="4000207B" w:usb2="00000000" w:usb3="00000000" w:csb0="0000019F" w:csb1="00000000"/>
   </w:font>
 </w:fonts>
 </file>
 
 <file path=word/glossary/settings.xml><?xml version="1.0" encoding="utf-8"?>
-<w:settings xmlns:mc="http://schemas.openxmlformats.org/markup-compatibility/2006" xmlns:o="urn:schemas-microsoft-com:office:office" xmlns:r="http://schemas.openxmlformats.org/officeDocument/2006/relationships" xmlns:m="http://schemas.openxmlformats.org/officeDocument/2006/math" xmlns:v="urn:schemas-microsoft-com:vml" xmlns:w10="urn:schemas-microsoft-com:office:word" xmlns:w="http://schemas.openxmlformats.org/wordprocessingml/2006/main" xmlns:w14="http://schemas.microsoft.com/office/word/2010/wordml" xmlns:sl="http://schemas.openxmlformats.org/schemaLibrary/2006/main" mc:Ignorable="w14">
+<w:settings xmlns:mc="http://schemas.openxmlformats.org/markup-compatibility/2006" xmlns:o="urn:schemas-microsoft-com:office:office" xmlns:r="http://schemas.openxmlformats.org/officeDocument/2006/relationships" xmlns:m="http://schemas.openxmlformats.org/officeDocument/2006/math" xmlns:v="urn:schemas-microsoft-com:vml" xmlns:w10="urn:schemas-microsoft-com:office:word" xmlns:w="http://schemas.openxmlformats.org/wordprocessingml/2006/main" xmlns:w14="http://schemas.microsoft.com/office/word/2010/wordml" xmlns:w15="http://schemas.microsoft.com/office/word/2012/wordml" xmlns:sl="http://schemas.openxmlformats.org/schemaLibrary/2006/main" mc:Ignorable="w14 w15">
   <w:view w:val="normal"/>
   <w:defaultTabStop w:val="720"/>
   <w:characterSpacingControl w:val="doNotCompress"/>
@@ -1709,6 +1754,7 @@
   <w:rsids>
     <w:rsidRoot w:val="00C2184A"/>
     <w:rsid w:val="00521822"/>
+    <w:rsid w:val="006B48AB"/>
     <w:rsid w:val="0093777C"/>
     <w:rsid w:val="00A60D9F"/>
     <w:rsid w:val="00C2184A"/>
@@ -1734,7 +1780,7 @@
 </file>
 
 <file path=word/glossary/styles.xml><?xml version="1.0" encoding="utf-8"?>
-<w:styles xmlns:mc="http://schemas.openxmlformats.org/markup-compatibility/2006" xmlns:r="http://schemas.openxmlformats.org/officeDocument/2006/relationships" xmlns:w="http://schemas.openxmlformats.org/wordprocessingml/2006/main" xmlns:w14="http://schemas.microsoft.com/office/word/2010/wordml" mc:Ignorable="w14">
+<w:styles xmlns:mc="http://schemas.openxmlformats.org/markup-compatibility/2006" xmlns:r="http://schemas.openxmlformats.org/officeDocument/2006/relationships" xmlns:w="http://schemas.openxmlformats.org/wordprocessingml/2006/main" xmlns:w14="http://schemas.microsoft.com/office/word/2010/wordml" xmlns:w15="http://schemas.microsoft.com/office/word/2012/wordml" mc:Ignorable="w14 w15">
   <w:docDefaults>
     <w:rPrDefault>
       <w:rPr>
@@ -1750,144 +1796,378 @@
       </w:pPr>
     </w:pPrDefault>
   </w:docDefaults>
-  <w:latentStyles w:defLockedState="0" w:defUIPriority="99" w:defSemiHidden="1" w:defUnhideWhenUsed="1" w:defQFormat="0" w:count="267">
-    <w:lsdException w:name="Normal" w:semiHidden="0" w:uiPriority="0" w:unhideWhenUsed="0" w:qFormat="1"/>
-    <w:lsdException w:name="heading 1" w:semiHidden="0" w:uiPriority="9" w:unhideWhenUsed="0" w:qFormat="1"/>
-    <w:lsdException w:name="heading 2" w:uiPriority="9" w:qFormat="1"/>
-    <w:lsdException w:name="heading 3" w:uiPriority="9" w:qFormat="1"/>
-    <w:lsdException w:name="heading 4" w:uiPriority="9" w:qFormat="1"/>
-    <w:lsdException w:name="heading 5" w:uiPriority="9" w:qFormat="1"/>
-    <w:lsdException w:name="heading 6" w:uiPriority="9" w:qFormat="1"/>
-    <w:lsdException w:name="heading 7" w:uiPriority="9" w:qFormat="1"/>
-    <w:lsdException w:name="heading 8" w:uiPriority="9" w:qFormat="1"/>
-    <w:lsdException w:name="heading 9" w:uiPriority="9" w:qFormat="1"/>
-    <w:lsdException w:name="toc 1" w:uiPriority="39"/>
-    <w:lsdException w:name="toc 2" w:uiPriority="39"/>
-    <w:lsdException w:name="toc 3" w:uiPriority="39"/>
-    <w:lsdException w:name="toc 4" w:uiPriority="39"/>
-    <w:lsdException w:name="toc 5" w:uiPriority="39"/>
-    <w:lsdException w:name="toc 6" w:uiPriority="39"/>
-    <w:lsdException w:name="toc 7" w:uiPriority="39"/>
-    <w:lsdException w:name="toc 8" w:uiPriority="39"/>
-    <w:lsdException w:name="toc 9" w:uiPriority="39"/>
-    <w:lsdException w:name="caption" w:uiPriority="35" w:qFormat="1"/>
-    <w:lsdException w:name="Title" w:semiHidden="0" w:uiPriority="10" w:unhideWhenUsed="0" w:qFormat="1"/>
-    <w:lsdException w:name="Default Paragraph Font" w:uiPriority="1"/>
-    <w:lsdException w:name="Subtitle" w:semiHidden="0" w:uiPriority="11" w:unhideWhenUsed="0" w:qFormat="1"/>
-    <w:lsdException w:name="Strong" w:semiHidden="0" w:uiPriority="22" w:unhideWhenUsed="0" w:qFormat="1"/>
-    <w:lsdException w:name="Emphasis" w:semiHidden="0" w:uiPriority="20" w:unhideWhenUsed="0" w:qFormat="1"/>
-    <w:lsdException w:name="Table Grid" w:semiHidden="0" w:uiPriority="59" w:unhideWhenUsed="0"/>
-    <w:lsdException w:name="Placeholder Text" w:unhideWhenUsed="0"/>
-    <w:lsdException w:name="No Spacing" w:semiHidden="0" w:uiPriority="1" w:unhideWhenUsed="0" w:qFormat="1"/>
-    <w:lsdException w:name="Light Shading" w:semiHidden="0" w:uiPriority="60" w:unhideWhenUsed="0"/>
-    <w:lsdException w:name="Light List" w:semiHidden="0" w:uiPriority="61" w:unhideWhenUsed="0"/>
-    <w:lsdException w:name="Light Grid" w:semiHidden="0" w:uiPriority="62" w:unhideWhenUsed="0"/>
-    <w:lsdException w:name="Medium Shading 1" w:semiHidden="0" w:uiPriority="63" w:unhideWhenUsed="0"/>
-    <w:lsdException w:name="Medium Shading 2" w:semiHidden="0" w:uiPriority="64" w:unhideWhenUsed="0"/>
-    <w:lsdException w:name="Medium List 1" w:semiHidden="0" w:uiPriority="65" w:unhideWhenUsed="0"/>
-    <w:lsdException w:name="Medium List 2" w:semiHidden="0" w:uiPriority="66" w:unhideWhenUsed="0"/>
-    <w:lsdException w:name="Medium Grid 1" w:semiHidden="0" w:uiPriority="67" w:unhideWhenUsed="0"/>
-    <w:lsdException w:name="Medium Grid 2" w:semiHidden="0" w:uiPriority="68" w:unhideWhenUsed="0"/>
-    <w:lsdException w:name="Medium Grid 3" w:semiHidden="0" w:uiPriority="69" w:unhideWhenUsed="0"/>
-    <w:lsdException w:name="Dark List" w:semiHidden="0" w:uiPriority="70" w:unhideWhenUsed="0"/>
-    <w:lsdException w:name="Colorful Shading" w:semiHidden="0" w:uiPriority="71" w:unhideWhenUsed="0"/>
-    <w:lsdException w:name="Colorful List" w:semiHidden="0" w:uiPriority="72" w:unhideWhenUsed="0"/>
-    <w:lsdException w:name="Colorful Grid" w:semiHidden="0" w:uiPriority="73" w:unhideWhenUsed="0"/>
-    <w:lsdException w:name="Light Shading Accent 1" w:semiHidden="0" w:uiPriority="60" w:unhideWhenUsed="0"/>
-    <w:lsdException w:name="Light List Accent 1" w:semiHidden="0" w:uiPriority="61" w:unhideWhenUsed="0"/>
-    <w:lsdException w:name="Light Grid Accent 1" w:semiHidden="0" w:uiPriority="62" w:unhideWhenUsed="0"/>
-    <w:lsdException w:name="Medium Shading 1 Accent 1" w:semiHidden="0" w:uiPriority="63" w:unhideWhenUsed="0"/>
-    <w:lsdException w:name="Medium Shading 2 Accent 1" w:semiHidden="0" w:uiPriority="64" w:unhideWhenUsed="0"/>
-    <w:lsdException w:name="Medium List 1 Accent 1" w:semiHidden="0" w:uiPriority="65" w:unhideWhenUsed="0"/>
-    <w:lsdException w:name="Revision" w:unhideWhenUsed="0"/>
-    <w:lsdException w:name="List Paragraph" w:semiHidden="0" w:uiPriority="34" w:unhideWhenUsed="0" w:qFormat="1"/>
-    <w:lsdException w:name="Quote" w:semiHidden="0" w:uiPriority="29" w:unhideWhenUsed="0" w:qFormat="1"/>
-    <w:lsdException w:name="Intense Quote" w:semiHidden="0" w:uiPriority="30" w:unhideWhenUsed="0" w:qFormat="1"/>
-    <w:lsdException w:name="Medium List 2 Accent 1" w:semiHidden="0" w:uiPriority="66" w:unhideWhenUsed="0"/>
-    <w:lsdException w:name="Medium Grid 1 Accent 1" w:semiHidden="0" w:uiPriority="67" w:unhideWhenUsed="0"/>
-    <w:lsdException w:name="Medium Grid 2 Accent 1" w:semiHidden="0" w:uiPriority="68" w:unhideWhenUsed="0"/>
-    <w:lsdException w:name="Medium Grid 3 Accent 1" w:semiHidden="0" w:uiPriority="69" w:unhideWhenUsed="0"/>
-    <w:lsdException w:name="Dark List Accent 1" w:semiHidden="0" w:uiPriority="70" w:unhideWhenUsed="0"/>
-    <w:lsdException w:name="Colorful Shading Accent 1" w:semiHidden="0" w:uiPriority="71" w:unhideWhenUsed="0"/>
-    <w:lsdException w:name="Colorful List Accent 1" w:semiHidden="0" w:uiPriority="72" w:unhideWhenUsed="0"/>
-    <w:lsdException w:name="Colorful Grid Accent 1" w:semiHidden="0" w:uiPriority="73" w:unhideWhenUsed="0"/>
-    <w:lsdException w:name="Light Shading Accent 2" w:semiHidden="0" w:uiPriority="60" w:unhideWhenUsed="0"/>
-    <w:lsdException w:name="Light List Accent 2" w:semiHidden="0" w:uiPriority="61" w:unhideWhenUsed="0"/>
-    <w:lsdException w:name="Light Grid Accent 2" w:semiHidden="0" w:uiPriority="62" w:unhideWhenUsed="0"/>
-    <w:lsdException w:name="Medium Shading 1 Accent 2" w:semiHidden="0" w:uiPriority="63" w:unhideWhenUsed="0"/>
-    <w:lsdException w:name="Medium Shading 2 Accent 2" w:semiHidden="0" w:uiPriority="64" w:unhideWhenUsed="0"/>
-    <w:lsdException w:name="Medium List 1 Accent 2" w:semiHidden="0" w:uiPriority="65" w:unhideWhenUsed="0"/>
-    <w:lsdException w:name="Medium List 2 Accent 2" w:semiHidden="0" w:uiPriority="66" w:unhideWhenUsed="0"/>
-    <w:lsdException w:name="Medium Grid 1 Accent 2" w:semiHidden="0" w:uiPriority="67" w:unhideWhenUsed="0"/>
-    <w:lsdException w:name="Medium Grid 2 Accent 2" w:semiHidden="0" w:uiPriority="68" w:unhideWhenUsed="0"/>
-    <w:lsdException w:name="Medium Grid 3 Accent 2" w:semiHidden="0" w:uiPriority="69" w:unhideWhenUsed="0"/>
-    <w:lsdException w:name="Dark List Accent 2" w:semiHidden="0" w:uiPriority="70" w:unhideWhenUsed="0"/>
-    <w:lsdException w:name="Colorful Shading Accent 2" w:semiHidden="0" w:uiPriority="71" w:unhideWhenUsed="0"/>
-    <w:lsdException w:name="Colorful List Accent 2" w:semiHidden="0" w:uiPriority="72" w:unhideWhenUsed="0"/>
-    <w:lsdException w:name="Colorful Grid Accent 2" w:semiHidden="0" w:uiPriority="73" w:unhideWhenUsed="0"/>
-    <w:lsdException w:name="Light Shading Accent 3" w:semiHidden="0" w:uiPriority="60" w:unhideWhenUsed="0"/>
-    <w:lsdException w:name="Light List Accent 3" w:semiHidden="0" w:uiPriority="61" w:unhideWhenUsed="0"/>
-    <w:lsdException w:name="Light Grid Accent 3" w:semiHidden="0" w:uiPriority="62" w:unhideWhenUsed="0"/>
-    <w:lsdException w:name="Medium Shading 1 Accent 3" w:semiHidden="0" w:uiPriority="63" w:unhideWhenUsed="0"/>
-    <w:lsdException w:name="Medium Shading 2 Accent 3" w:semiHidden="0" w:uiPriority="64" w:unhideWhenUsed="0"/>
-    <w:lsdException w:name="Medium List 1 Accent 3" w:semiHidden="0" w:uiPriority="65" w:unhideWhenUsed="0"/>
-    <w:lsdException w:name="Medium List 2 Accent 3" w:semiHidden="0" w:uiPriority="66" w:unhideWhenUsed="0"/>
-    <w:lsdException w:name="Medium Grid 1 Accent 3" w:semiHidden="0" w:uiPriority="67" w:unhideWhenUsed="0"/>
-    <w:lsdException w:name="Medium Grid 2 Accent 3" w:semiHidden="0" w:uiPriority="68" w:unhideWhenUsed="0"/>
-    <w:lsdException w:name="Medium Grid 3 Accent 3" w:semiHidden="0" w:uiPriority="69" w:unhideWhenUsed="0"/>
-    <w:lsdException w:name="Dark List Accent 3" w:semiHidden="0" w:uiPriority="70" w:unhideWhenUsed="0"/>
-    <w:lsdException w:name="Colorful Shading Accent 3" w:semiHidden="0" w:uiPriority="71" w:unhideWhenUsed="0"/>
-    <w:lsdException w:name="Colorful List Accent 3" w:semiHidden="0" w:uiPriority="72" w:unhideWhenUsed="0"/>
-    <w:lsdException w:name="Colorful Grid Accent 3" w:semiHidden="0" w:uiPriority="73" w:unhideWhenUsed="0"/>
-    <w:lsdException w:name="Light Shading Accent 4" w:semiHidden="0" w:uiPriority="60" w:unhideWhenUsed="0"/>
-    <w:lsdException w:name="Light List Accent 4" w:semiHidden="0" w:uiPriority="61" w:unhideWhenUsed="0"/>
-    <w:lsdException w:name="Light Grid Accent 4" w:semiHidden="0" w:uiPriority="62" w:unhideWhenUsed="0"/>
-    <w:lsdException w:name="Medium Shading 1 Accent 4" w:semiHidden="0" w:uiPriority="63" w:unhideWhenUsed="0"/>
-    <w:lsdException w:name="Medium Shading 2 Accent 4" w:semiHidden="0" w:uiPriority="64" w:unhideWhenUsed="0"/>
-    <w:lsdException w:name="Medium List 1 Accent 4" w:semiHidden="0" w:uiPriority="65" w:unhideWhenUsed="0"/>
-    <w:lsdException w:name="Medium List 2 Accent 4" w:semiHidden="0" w:uiPriority="66" w:unhideWhenUsed="0"/>
-    <w:lsdException w:name="Medium Grid 1 Accent 4" w:semiHidden="0" w:uiPriority="67" w:unhideWhenUsed="0"/>
-    <w:lsdException w:name="Medium Grid 2 Accent 4" w:semiHidden="0" w:uiPriority="68" w:unhideWhenUsed="0"/>
-    <w:lsdException w:name="Medium Grid 3 Accent 4" w:semiHidden="0" w:uiPriority="69" w:unhideWhenUsed="0"/>
-    <w:lsdException w:name="Dark List Accent 4" w:semiHidden="0" w:uiPriority="70" w:unhideWhenUsed="0"/>
-    <w:lsdException w:name="Colorful Shading Accent 4" w:semiHidden="0" w:uiPriority="71" w:unhideWhenUsed="0"/>
-    <w:lsdException w:name="Colorful List Accent 4" w:semiHidden="0" w:uiPriority="72" w:unhideWhenUsed="0"/>
-    <w:lsdException w:name="Colorful Grid Accent 4" w:semiHidden="0" w:uiPriority="73" w:unhideWhenUsed="0"/>
-    <w:lsdException w:name="Light Shading Accent 5" w:semiHidden="0" w:uiPriority="60" w:unhideWhenUsed="0"/>
-    <w:lsdException w:name="Light List Accent 5" w:semiHidden="0" w:uiPriority="61" w:unhideWhenUsed="0"/>
-    <w:lsdException w:name="Light Grid Accent 5" w:semiHidden="0" w:uiPriority="62" w:unhideWhenUsed="0"/>
-    <w:lsdException w:name="Medium Shading 1 Accent 5" w:semiHidden="0" w:uiPriority="63" w:unhideWhenUsed="0"/>
-    <w:lsdException w:name="Medium Shading 2 Accent 5" w:semiHidden="0" w:uiPriority="64" w:unhideWhenUsed="0"/>
-    <w:lsdException w:name="Medium List 1 Accent 5" w:semiHidden="0" w:uiPriority="65" w:unhideWhenUsed="0"/>
-    <w:lsdException w:name="Medium List 2 Accent 5" w:semiHidden="0" w:uiPriority="66" w:unhideWhenUsed="0"/>
-    <w:lsdException w:name="Medium Grid 1 Accent 5" w:semiHidden="0" w:uiPriority="67" w:unhideWhenUsed="0"/>
-    <w:lsdException w:name="Medium Grid 2 Accent 5" w:semiHidden="0" w:uiPriority="68" w:unhideWhenUsed="0"/>
-    <w:lsdException w:name="Medium Grid 3 Accent 5" w:semiHidden="0" w:uiPriority="69" w:unhideWhenUsed="0"/>
-    <w:lsdException w:name="Dark List Accent 5" w:semiHidden="0" w:uiPriority="70" w:unhideWhenUsed="0"/>
-    <w:lsdException w:name="Colorful Shading Accent 5" w:semiHidden="0" w:uiPriority="71" w:unhideWhenUsed="0"/>
-    <w:lsdException w:name="Colorful List Accent 5" w:semiHidden="0" w:uiPriority="72" w:unhideWhenUsed="0"/>
-    <w:lsdException w:name="Colorful Grid Accent 5" w:semiHidden="0" w:uiPriority="73" w:unhideWhenUsed="0"/>
-    <w:lsdException w:name="Light Shading Accent 6" w:semiHidden="0" w:uiPriority="60" w:unhideWhenUsed="0"/>
-    <w:lsdException w:name="Light List Accent 6" w:semiHidden="0" w:uiPriority="61" w:unhideWhenUsed="0"/>
-    <w:lsdException w:name="Light Grid Accent 6" w:semiHidden="0" w:uiPriority="62" w:unhideWhenUsed="0"/>
-    <w:lsdException w:name="Medium Shading 1 Accent 6" w:semiHidden="0" w:uiPriority="63" w:unhideWhenUsed="0"/>
-    <w:lsdException w:name="Medium Shading 2 Accent 6" w:semiHidden="0" w:uiPriority="64" w:unhideWhenUsed="0"/>
-    <w:lsdException w:name="Medium List 1 Accent 6" w:semiHidden="0" w:uiPriority="65" w:unhideWhenUsed="0"/>
-    <w:lsdException w:name="Medium List 2 Accent 6" w:semiHidden="0" w:uiPriority="66" w:unhideWhenUsed="0"/>
-    <w:lsdException w:name="Medium Grid 1 Accent 6" w:semiHidden="0" w:uiPriority="67" w:unhideWhenUsed="0"/>
-    <w:lsdException w:name="Medium Grid 2 Accent 6" w:semiHidden="0" w:uiPriority="68" w:unhideWhenUsed="0"/>
-    <w:lsdException w:name="Medium Grid 3 Accent 6" w:semiHidden="0" w:uiPriority="69" w:unhideWhenUsed="0"/>
-    <w:lsdException w:name="Dark List Accent 6" w:semiHidden="0" w:uiPriority="70" w:unhideWhenUsed="0"/>
-    <w:lsdException w:name="Colorful Shading Accent 6" w:semiHidden="0" w:uiPriority="71" w:unhideWhenUsed="0"/>
-    <w:lsdException w:name="Colorful List Accent 6" w:semiHidden="0" w:uiPriority="72" w:unhideWhenUsed="0"/>
-    <w:lsdException w:name="Colorful Grid Accent 6" w:semiHidden="0" w:uiPriority="73" w:unhideWhenUsed="0"/>
-    <w:lsdException w:name="Subtle Emphasis" w:semiHidden="0" w:uiPriority="19" w:unhideWhenUsed="0" w:qFormat="1"/>
-    <w:lsdException w:name="Intense Emphasis" w:semiHidden="0" w:uiPriority="21" w:unhideWhenUsed="0" w:qFormat="1"/>
-    <w:lsdException w:name="Subtle Reference" w:semiHidden="0" w:uiPriority="31" w:unhideWhenUsed="0" w:qFormat="1"/>
-    <w:lsdException w:name="Intense Reference" w:semiHidden="0" w:uiPriority="32" w:unhideWhenUsed="0" w:qFormat="1"/>
-    <w:lsdException w:name="Book Title" w:semiHidden="0" w:uiPriority="33" w:unhideWhenUsed="0" w:qFormat="1"/>
-    <w:lsdException w:name="Bibliography" w:uiPriority="37"/>
-    <w:lsdException w:name="TOC Heading" w:uiPriority="39" w:qFormat="1"/>
+  <w:latentStyles w:defLockedState="0" w:defUIPriority="99" w:defSemiHidden="0" w:defUnhideWhenUsed="0" w:defQFormat="0" w:count="371">
+    <w:lsdException w:name="Normal" w:uiPriority="0" w:qFormat="1"/>
+    <w:lsdException w:name="heading 1" w:uiPriority="9" w:qFormat="1"/>
+    <w:lsdException w:name="heading 2" w:semiHidden="1" w:uiPriority="9" w:unhideWhenUsed="1" w:qFormat="1"/>
+    <w:lsdException w:name="heading 3" w:semiHidden="1" w:uiPriority="9" w:unhideWhenUsed="1" w:qFormat="1"/>
+    <w:lsdException w:name="heading 4" w:semiHidden="1" w:uiPriority="9" w:unhideWhenUsed="1" w:qFormat="1"/>
+    <w:lsdException w:name="heading 5" w:semiHidden="1" w:uiPriority="9" w:unhideWhenUsed="1" w:qFormat="1"/>
+    <w:lsdException w:name="heading 6" w:semiHidden="1" w:uiPriority="9" w:unhideWhenUsed="1" w:qFormat="1"/>
+    <w:lsdException w:name="heading 7" w:semiHidden="1" w:uiPriority="9" w:unhideWhenUsed="1" w:qFormat="1"/>
+    <w:lsdException w:name="heading 8" w:semiHidden="1" w:uiPriority="9" w:unhideWhenUsed="1" w:qFormat="1"/>
+    <w:lsdException w:name="heading 9" w:semiHidden="1" w:uiPriority="9" w:unhideWhenUsed="1" w:qFormat="1"/>
+    <w:lsdException w:name="index 1" w:semiHidden="1" w:unhideWhenUsed="1"/>
+    <w:lsdException w:name="index 2" w:semiHidden="1" w:unhideWhenUsed="1"/>
+    <w:lsdException w:name="index 3" w:semiHidden="1" w:unhideWhenUsed="1"/>
+    <w:lsdException w:name="index 4" w:semiHidden="1" w:unhideWhenUsed="1"/>
+    <w:lsdException w:name="index 5" w:semiHidden="1" w:unhideWhenUsed="1"/>
+    <w:lsdException w:name="index 6" w:semiHidden="1" w:unhideWhenUsed="1"/>
+    <w:lsdException w:name="index 7" w:semiHidden="1" w:unhideWhenUsed="1"/>
+    <w:lsdException w:name="index 8" w:semiHidden="1" w:unhideWhenUsed="1"/>
+    <w:lsdException w:name="index 9" w:semiHidden="1" w:unhideWhenUsed="1"/>
+    <w:lsdException w:name="toc 1" w:semiHidden="1" w:uiPriority="39" w:unhideWhenUsed="1"/>
+    <w:lsdException w:name="toc 2" w:semiHidden="1" w:uiPriority="39" w:unhideWhenUsed="1"/>
+    <w:lsdException w:name="toc 3" w:semiHidden="1" w:uiPriority="39" w:unhideWhenUsed="1"/>
+    <w:lsdException w:name="toc 4" w:semiHidden="1" w:uiPriority="39" w:unhideWhenUsed="1"/>
+    <w:lsdException w:name="toc 5" w:semiHidden="1" w:uiPriority="39" w:unhideWhenUsed="1"/>
+    <w:lsdException w:name="toc 6" w:semiHidden="1" w:uiPriority="39" w:unhideWhenUsed="1"/>
+    <w:lsdException w:name="toc 7" w:semiHidden="1" w:uiPriority="39" w:unhideWhenUsed="1"/>
+    <w:lsdException w:name="toc 8" w:semiHidden="1" w:uiPriority="39" w:unhideWhenUsed="1"/>
+    <w:lsdException w:name="toc 9" w:semiHidden="1" w:uiPriority="39" w:unhideWhenUsed="1"/>
+    <w:lsdException w:name="Normal Indent" w:semiHidden="1" w:unhideWhenUsed="1"/>
+    <w:lsdException w:name="footnote text" w:semiHidden="1" w:unhideWhenUsed="1"/>
+    <w:lsdException w:name="annotation text" w:semiHidden="1" w:unhideWhenUsed="1"/>
+    <w:lsdException w:name="header" w:semiHidden="1" w:unhideWhenUsed="1"/>
+    <w:lsdException w:name="footer" w:semiHidden="1" w:unhideWhenUsed="1"/>
+    <w:lsdException w:name="index heading" w:semiHidden="1" w:unhideWhenUsed="1"/>
+    <w:lsdException w:name="caption" w:semiHidden="1" w:uiPriority="35" w:unhideWhenUsed="1" w:qFormat="1"/>
+    <w:lsdException w:name="table of figures" w:semiHidden="1" w:unhideWhenUsed="1"/>
+    <w:lsdException w:name="envelope address" w:semiHidden="1" w:unhideWhenUsed="1"/>
+    <w:lsdException w:name="envelope return" w:semiHidden="1" w:unhideWhenUsed="1"/>
+    <w:lsdException w:name="footnote reference" w:semiHidden="1" w:unhideWhenUsed="1"/>
+    <w:lsdException w:name="annotation reference" w:semiHidden="1" w:unhideWhenUsed="1"/>
+    <w:lsdException w:name="line number" w:semiHidden="1" w:unhideWhenUsed="1"/>
+    <w:lsdException w:name="page number" w:semiHidden="1" w:unhideWhenUsed="1"/>
+    <w:lsdException w:name="endnote reference" w:semiHidden="1" w:unhideWhenUsed="1"/>
+    <w:lsdException w:name="endnote text" w:semiHidden="1" w:unhideWhenUsed="1"/>
+    <w:lsdException w:name="table of authorities" w:semiHidden="1" w:unhideWhenUsed="1"/>
+    <w:lsdException w:name="macro" w:semiHidden="1" w:unhideWhenUsed="1"/>
+    <w:lsdException w:name="toa heading" w:semiHidden="1" w:unhideWhenUsed="1"/>
+    <w:lsdException w:name="List" w:semiHidden="1" w:unhideWhenUsed="1"/>
+    <w:lsdException w:name="List Bullet" w:semiHidden="1" w:unhideWhenUsed="1"/>
+    <w:lsdException w:name="List Number" w:semiHidden="1" w:unhideWhenUsed="1"/>
+    <w:lsdException w:name="List 2" w:semiHidden="1" w:unhideWhenUsed="1"/>
+    <w:lsdException w:name="List 3" w:semiHidden="1" w:unhideWhenUsed="1"/>
+    <w:lsdException w:name="List 4" w:semiHidden="1" w:unhideWhenUsed="1"/>
+    <w:lsdException w:name="List 5" w:semiHidden="1" w:unhideWhenUsed="1"/>
+    <w:lsdException w:name="List Bullet 2" w:semiHidden="1" w:unhideWhenUsed="1"/>
+    <w:lsdException w:name="List Bullet 3" w:semiHidden="1" w:unhideWhenUsed="1"/>
+    <w:lsdException w:name="List Bullet 4" w:semiHidden="1" w:unhideWhenUsed="1"/>
+    <w:lsdException w:name="List Bullet 5" w:semiHidden="1" w:unhideWhenUsed="1"/>
+    <w:lsdException w:name="List Number 2" w:semiHidden="1" w:unhideWhenUsed="1"/>
+    <w:lsdException w:name="List Number 3" w:semiHidden="1" w:unhideWhenUsed="1"/>
+    <w:lsdException w:name="List Number 4" w:semiHidden="1" w:unhideWhenUsed="1"/>
+    <w:lsdException w:name="List Number 5" w:semiHidden="1" w:unhideWhenUsed="1"/>
+    <w:lsdException w:name="Title" w:uiPriority="10" w:qFormat="1"/>
+    <w:lsdException w:name="Closing" w:semiHidden="1" w:unhideWhenUsed="1"/>
+    <w:lsdException w:name="Signature" w:semiHidden="1" w:unhideWhenUsed="1"/>
+    <w:lsdException w:name="Default Paragraph Font" w:semiHidden="1" w:uiPriority="1" w:unhideWhenUsed="1"/>
+    <w:lsdException w:name="Body Text" w:semiHidden="1" w:unhideWhenUsed="1"/>
+    <w:lsdException w:name="Body Text Indent" w:semiHidden="1" w:unhideWhenUsed="1"/>
+    <w:lsdException w:name="List Continue" w:semiHidden="1" w:unhideWhenUsed="1"/>
+    <w:lsdException w:name="List Continue 2" w:semiHidden="1" w:unhideWhenUsed="1"/>
+    <w:lsdException w:name="List Continue 3" w:semiHidden="1" w:unhideWhenUsed="1"/>
+    <w:lsdException w:name="List Continue 4" w:semiHidden="1" w:unhideWhenUsed="1"/>
+    <w:lsdException w:name="List Continue 5" w:semiHidden="1" w:unhideWhenUsed="1"/>
+    <w:lsdException w:name="Message Header" w:semiHidden="1" w:unhideWhenUsed="1"/>
+    <w:lsdException w:name="Subtitle" w:uiPriority="11" w:qFormat="1"/>
+    <w:lsdException w:name="Salutation" w:semiHidden="1" w:unhideWhenUsed="1"/>
+    <w:lsdException w:name="Date" w:semiHidden="1" w:unhideWhenUsed="1"/>
+    <w:lsdException w:name="Body Text First Indent" w:semiHidden="1" w:unhideWhenUsed="1"/>
+    <w:lsdException w:name="Body Text First Indent 2" w:semiHidden="1" w:unhideWhenUsed="1"/>
+    <w:lsdException w:name="Note Heading" w:semiHidden="1" w:unhideWhenUsed="1"/>
+    <w:lsdException w:name="Body Text 2" w:semiHidden="1" w:unhideWhenUsed="1"/>
+    <w:lsdException w:name="Body Text 3" w:semiHidden="1" w:unhideWhenUsed="1"/>
+    <w:lsdException w:name="Body Text Indent 2" w:semiHidden="1" w:unhideWhenUsed="1"/>
+    <w:lsdException w:name="Body Text Indent 3" w:semiHidden="1" w:unhideWhenUsed="1"/>
+    <w:lsdException w:name="Block Text" w:semiHidden="1" w:unhideWhenUsed="1"/>
+    <w:lsdException w:name="Hyperlink" w:semiHidden="1" w:unhideWhenUsed="1"/>
+    <w:lsdException w:name="FollowedHyperlink" w:semiHidden="1" w:unhideWhenUsed="1"/>
+    <w:lsdException w:name="Strong" w:uiPriority="22" w:qFormat="1"/>
+    <w:lsdException w:name="Emphasis" w:uiPriority="20" w:qFormat="1"/>
+    <w:lsdException w:name="Document Map" w:semiHidden="1" w:unhideWhenUsed="1"/>
+    <w:lsdException w:name="Plain Text" w:semiHidden="1" w:unhideWhenUsed="1"/>
+    <w:lsdException w:name="E-mail Signature" w:semiHidden="1" w:unhideWhenUsed="1"/>
+    <w:lsdException w:name="HTML Top of Form" w:semiHidden="1" w:unhideWhenUsed="1"/>
+    <w:lsdException w:name="HTML Bottom of Form" w:semiHidden="1" w:unhideWhenUsed="1"/>
+    <w:lsdException w:name="Normal (Web)" w:semiHidden="1" w:unhideWhenUsed="1"/>
+    <w:lsdException w:name="HTML Acronym" w:semiHidden="1" w:unhideWhenUsed="1"/>
+    <w:lsdException w:name="HTML Address" w:semiHidden="1" w:unhideWhenUsed="1"/>
+    <w:lsdException w:name="HTML Cite" w:semiHidden="1" w:unhideWhenUsed="1"/>
+    <w:lsdException w:name="HTML Code" w:semiHidden="1" w:unhideWhenUsed="1"/>
+    <w:lsdException w:name="HTML Definition" w:semiHidden="1" w:unhideWhenUsed="1"/>
+    <w:lsdException w:name="HTML Keyboard" w:semiHidden="1" w:unhideWhenUsed="1"/>
+    <w:lsdException w:name="HTML Preformatted" w:semiHidden="1" w:unhideWhenUsed="1"/>
+    <w:lsdException w:name="HTML Sample" w:semiHidden="1" w:unhideWhenUsed="1"/>
+    <w:lsdException w:name="HTML Typewriter" w:semiHidden="1" w:unhideWhenUsed="1"/>
+    <w:lsdException w:name="HTML Variable" w:semiHidden="1" w:unhideWhenUsed="1"/>
+    <w:lsdException w:name="Normal Table" w:semiHidden="1" w:unhideWhenUsed="1"/>
+    <w:lsdException w:name="annotation subject" w:semiHidden="1" w:unhideWhenUsed="1"/>
+    <w:lsdException w:name="No List" w:semiHidden="1" w:unhideWhenUsed="1"/>
+    <w:lsdException w:name="Outline List 1" w:semiHidden="1" w:unhideWhenUsed="1"/>
+    <w:lsdException w:name="Outline List 2" w:semiHidden="1" w:unhideWhenUsed="1"/>
+    <w:lsdException w:name="Outline List 3" w:semiHidden="1" w:unhideWhenUsed="1"/>
+    <w:lsdException w:name="Table Simple 1" w:semiHidden="1" w:unhideWhenUsed="1"/>
+    <w:lsdException w:name="Table Simple 2" w:semiHidden="1" w:unhideWhenUsed="1"/>
+    <w:lsdException w:name="Table Simple 3" w:semiHidden="1" w:unhideWhenUsed="1"/>
+    <w:lsdException w:name="Table Classic 1" w:semiHidden="1" w:unhideWhenUsed="1"/>
+    <w:lsdException w:name="Table Classic 2" w:semiHidden="1" w:unhideWhenUsed="1"/>
+    <w:lsdException w:name="Table Classic 3" w:semiHidden="1" w:unhideWhenUsed="1"/>
+    <w:lsdException w:name="Table Classic 4" w:semiHidden="1" w:unhideWhenUsed="1"/>
+    <w:lsdException w:name="Table Colorful 1" w:semiHidden="1" w:unhideWhenUsed="1"/>
+    <w:lsdException w:name="Table Colorful 2" w:semiHidden="1" w:unhideWhenUsed="1"/>
+    <w:lsdException w:name="Table Colorful 3" w:semiHidden="1" w:unhideWhenUsed="1"/>
+    <w:lsdException w:name="Table Columns 1" w:semiHidden="1" w:unhideWhenUsed="1"/>
+    <w:lsdException w:name="Table Columns 2" w:semiHidden="1" w:unhideWhenUsed="1"/>
+    <w:lsdException w:name="Table Columns 3" w:semiHidden="1" w:unhideWhenUsed="1"/>
+    <w:lsdException w:name="Table Columns 4" w:semiHidden="1" w:unhideWhenUsed="1"/>
+    <w:lsdException w:name="Table Columns 5" w:semiHidden="1" w:unhideWhenUsed="1"/>
+    <w:lsdException w:name="Table Grid 1" w:semiHidden="1" w:unhideWhenUsed="1"/>
+    <w:lsdException w:name="Table Grid 2" w:semiHidden="1" w:unhideWhenUsed="1"/>
+    <w:lsdException w:name="Table Grid 3" w:semiHidden="1" w:unhideWhenUsed="1"/>
+    <w:lsdException w:name="Table Grid 4" w:semiHidden="1" w:unhideWhenUsed="1"/>
+    <w:lsdException w:name="Table Grid 5" w:semiHidden="1" w:unhideWhenUsed="1"/>
+    <w:lsdException w:name="Table Grid 6" w:semiHidden="1" w:unhideWhenUsed="1"/>
+    <w:lsdException w:name="Table Grid 7" w:semiHidden="1" w:unhideWhenUsed="1"/>
+    <w:lsdException w:name="Table Grid 8" w:semiHidden="1" w:unhideWhenUsed="1"/>
+    <w:lsdException w:name="Table List 1" w:semiHidden="1" w:unhideWhenUsed="1"/>
+    <w:lsdException w:name="Table List 2" w:semiHidden="1" w:unhideWhenUsed="1"/>
+    <w:lsdException w:name="Table List 3" w:semiHidden="1" w:unhideWhenUsed="1"/>
+    <w:lsdException w:name="Table List 4" w:semiHidden="1" w:unhideWhenUsed="1"/>
+    <w:lsdException w:name="Table List 5" w:semiHidden="1" w:unhideWhenUsed="1"/>
+    <w:lsdException w:name="Table List 6" w:semiHidden="1" w:unhideWhenUsed="1"/>
+    <w:lsdException w:name="Table List 7" w:semiHidden="1" w:unhideWhenUsed="1"/>
+    <w:lsdException w:name="Table List 8" w:semiHidden="1" w:unhideWhenUsed="1"/>
+    <w:lsdException w:name="Table 3D effects 1" w:semiHidden="1" w:unhideWhenUsed="1"/>
+    <w:lsdException w:name="Table 3D effects 2" w:semiHidden="1" w:unhideWhenUsed="1"/>
+    <w:lsdException w:name="Table 3D effects 3" w:semiHidden="1" w:unhideWhenUsed="1"/>
+    <w:lsdException w:name="Table Contemporary" w:semiHidden="1" w:unhideWhenUsed="1"/>
+    <w:lsdException w:name="Table Elegant" w:semiHidden="1" w:unhideWhenUsed="1"/>
+    <w:lsdException w:name="Table Professional" w:semiHidden="1" w:unhideWhenUsed="1"/>
+    <w:lsdException w:name="Table Subtle 1" w:semiHidden="1" w:unhideWhenUsed="1"/>
+    <w:lsdException w:name="Table Subtle 2" w:semiHidden="1" w:unhideWhenUsed="1"/>
+    <w:lsdException w:name="Table Web 1" w:semiHidden="1" w:unhideWhenUsed="1"/>
+    <w:lsdException w:name="Table Web 2" w:semiHidden="1" w:unhideWhenUsed="1"/>
+    <w:lsdException w:name="Table Web 3" w:semiHidden="1" w:unhideWhenUsed="1"/>
+    <w:lsdException w:name="Balloon Text" w:semiHidden="1" w:unhideWhenUsed="1"/>
+    <w:lsdException w:name="Table Grid" w:uiPriority="59"/>
+    <w:lsdException w:name="Table Theme" w:semiHidden="1" w:unhideWhenUsed="1"/>
+    <w:lsdException w:name="Placeholder Text" w:semiHidden="1"/>
+    <w:lsdException w:name="No Spacing" w:uiPriority="1" w:qFormat="1"/>
+    <w:lsdException w:name="Light Shading" w:uiPriority="60"/>
+    <w:lsdException w:name="Light List" w:uiPriority="61"/>
+    <w:lsdException w:name="Light Grid" w:uiPriority="62"/>
+    <w:lsdException w:name="Medium Shading 1" w:uiPriority="63"/>
+    <w:lsdException w:name="Medium Shading 2" w:uiPriority="64"/>
+    <w:lsdException w:name="Medium List 1" w:uiPriority="65"/>
+    <w:lsdException w:name="Medium List 2" w:uiPriority="66"/>
+    <w:lsdException w:name="Medium Grid 1" w:uiPriority="67"/>
+    <w:lsdException w:name="Medium Grid 2" w:uiPriority="68"/>
+    <w:lsdException w:name="Medium Grid 3" w:uiPriority="69"/>
+    <w:lsdException w:name="Dark List" w:uiPriority="70"/>
+    <w:lsdException w:name="Colorful Shading" w:uiPriority="71"/>
+    <w:lsdException w:name="Colorful List" w:uiPriority="72"/>
+    <w:lsdException w:name="Colorful Grid" w:uiPriority="73"/>
+    <w:lsdException w:name="Light Shading Accent 1" w:uiPriority="60"/>
+    <w:lsdException w:name="Light List Accent 1" w:uiPriority="61"/>
+    <w:lsdException w:name="Light Grid Accent 1" w:uiPriority="62"/>
+    <w:lsdException w:name="Medium Shading 1 Accent 1" w:uiPriority="63"/>
+    <w:lsdException w:name="Medium Shading 2 Accent 1" w:uiPriority="64"/>
+    <w:lsdException w:name="Medium List 1 Accent 1" w:uiPriority="65"/>
+    <w:lsdException w:name="Revision" w:semiHidden="1"/>
+    <w:lsdException w:name="List Paragraph" w:uiPriority="34" w:qFormat="1"/>
+    <w:lsdException w:name="Quote" w:uiPriority="29" w:qFormat="1"/>
+    <w:lsdException w:name="Intense Quote" w:uiPriority="30" w:qFormat="1"/>
+    <w:lsdException w:name="Medium List 2 Accent 1" w:uiPriority="66"/>
+    <w:lsdException w:name="Medium Grid 1 Accent 1" w:uiPriority="67"/>
+    <w:lsdException w:name="Medium Grid 2 Accent 1" w:uiPriority="68"/>
+    <w:lsdException w:name="Medium Grid 3 Accent 1" w:uiPriority="69"/>
+    <w:lsdException w:name="Dark List Accent 1" w:uiPriority="70"/>
+    <w:lsdException w:name="Colorful Shading Accent 1" w:uiPriority="71"/>
+    <w:lsdException w:name="Colorful List Accent 1" w:uiPriority="72"/>
+    <w:lsdException w:name="Colorful Grid Accent 1" w:uiPriority="73"/>
+    <w:lsdException w:name="Light Shading Accent 2" w:uiPriority="60"/>
+    <w:lsdException w:name="Light List Accent 2" w:uiPriority="61"/>
+    <w:lsdException w:name="Light Grid Accent 2" w:uiPriority="62"/>
+    <w:lsdException w:name="Medium Shading 1 Accent 2" w:uiPriority="63"/>
+    <w:lsdException w:name="Medium Shading 2 Accent 2" w:uiPriority="64"/>
+    <w:lsdException w:name="Medium List 1 Accent 2" w:uiPriority="65"/>
+    <w:lsdException w:name="Medium List 2 Accent 2" w:uiPriority="66"/>
+    <w:lsdException w:name="Medium Grid 1 Accent 2" w:uiPriority="67"/>
+    <w:lsdException w:name="Medium Grid 2 Accent 2" w:uiPriority="68"/>
+    <w:lsdException w:name="Medium Grid 3 Accent 2" w:uiPriority="69"/>
+    <w:lsdException w:name="Dark List Accent 2" w:uiPriority="70"/>
+    <w:lsdException w:name="Colorful Shading Accent 2" w:uiPriority="71"/>
+    <w:lsdException w:name="Colorful List Accent 2" w:uiPriority="72"/>
+    <w:lsdException w:name="Colorful Grid Accent 2" w:uiPriority="73"/>
+    <w:lsdException w:name="Light Shading Accent 3" w:uiPriority="60"/>
+    <w:lsdException w:name="Light List Accent 3" w:uiPriority="61"/>
+    <w:lsdException w:name="Light Grid Accent 3" w:uiPriority="62"/>
+    <w:lsdException w:name="Medium Shading 1 Accent 3" w:uiPriority="63"/>
+    <w:lsdException w:name="Medium Shading 2 Accent 3" w:uiPriority="64"/>
+    <w:lsdException w:name="Medium List 1 Accent 3" w:uiPriority="65"/>
+    <w:lsdException w:name="Medium List 2 Accent 3" w:uiPriority="66"/>
+    <w:lsdException w:name="Medium Grid 1 Accent 3" w:uiPriority="67"/>
+    <w:lsdException w:name="Medium Grid 2 Accent 3" w:uiPriority="68"/>
+    <w:lsdException w:name="Medium Grid 3 Accent 3" w:uiPriority="69"/>
+    <w:lsdException w:name="Dark List Accent 3" w:uiPriority="70"/>
+    <w:lsdException w:name="Colorful Shading Accent 3" w:uiPriority="71"/>
+    <w:lsdException w:name="Colorful List Accent 3" w:uiPriority="72"/>
+    <w:lsdException w:name="Colorful Grid Accent 3" w:uiPriority="73"/>
+    <w:lsdException w:name="Light Shading Accent 4" w:uiPriority="60"/>
+    <w:lsdException w:name="Light List Accent 4" w:uiPriority="61"/>
+    <w:lsdException w:name="Light Grid Accent 4" w:uiPriority="62"/>
+    <w:lsdException w:name="Medium Shading 1 Accent 4" w:uiPriority="63"/>
+    <w:lsdException w:name="Medium Shading 2 Accent 4" w:uiPriority="64"/>
+    <w:lsdException w:name="Medium List 1 Accent 4" w:uiPriority="65"/>
+    <w:lsdException w:name="Medium List 2 Accent 4" w:uiPriority="66"/>
+    <w:lsdException w:name="Medium Grid 1 Accent 4" w:uiPriority="67"/>
+    <w:lsdException w:name="Medium Grid 2 Accent 4" w:uiPriority="68"/>
+    <w:lsdException w:name="Medium Grid 3 Accent 4" w:uiPriority="69"/>
+    <w:lsdException w:name="Dark List Accent 4" w:uiPriority="70"/>
+    <w:lsdException w:name="Colorful Shading Accent 4" w:uiPriority="71"/>
+    <w:lsdException w:name="Colorful List Accent 4" w:uiPriority="72"/>
+    <w:lsdException w:name="Colorful Grid Accent 4" w:uiPriority="73"/>
+    <w:lsdException w:name="Light Shading Accent 5" w:uiPriority="60"/>
+    <w:lsdException w:name="Light List Accent 5" w:uiPriority="61"/>
+    <w:lsdException w:name="Light Grid Accent 5" w:uiPriority="62"/>
+    <w:lsdException w:name="Medium Shading 1 Accent 5" w:uiPriority="63"/>
+    <w:lsdException w:name="Medium Shading 2 Accent 5" w:uiPriority="64"/>
+    <w:lsdException w:name="Medium List 1 Accent 5" w:uiPriority="65"/>
+    <w:lsdException w:name="Medium List 2 Accent 5" w:uiPriority="66"/>
+    <w:lsdException w:name="Medium Grid 1 Accent 5" w:uiPriority="67"/>
+    <w:lsdException w:name="Medium Grid 2 Accent 5" w:uiPriority="68"/>
+    <w:lsdException w:name="Medium Grid 3 Accent 5" w:uiPriority="69"/>
+    <w:lsdException w:name="Dark List Accent 5" w:uiPriority="70"/>
+    <w:lsdException w:name="Colorful Shading Accent 5" w:uiPriority="71"/>
+    <w:lsdException w:name="Colorful List Accent 5" w:uiPriority="72"/>
+    <w:lsdException w:name="Colorful Grid Accent 5" w:uiPriority="73"/>
+    <w:lsdException w:name="Light Shading Accent 6" w:uiPriority="60"/>
+    <w:lsdException w:name="Light List Accent 6" w:uiPriority="61"/>
+    <w:lsdException w:name="Light Grid Accent 6" w:uiPriority="62"/>
+    <w:lsdException w:name="Medium Shading 1 Accent 6" w:uiPriority="63"/>
+    <w:lsdException w:name="Medium Shading 2 Accent 6" w:uiPriority="64"/>
+    <w:lsdException w:name="Medium List 1 Accent 6" w:uiPriority="65"/>
+    <w:lsdException w:name="Medium List 2 Accent 6" w:uiPriority="66"/>
+    <w:lsdException w:name="Medium Grid 1 Accent 6" w:uiPriority="67"/>
+    <w:lsdException w:name="Medium Grid 2 Accent 6" w:uiPriority="68"/>
+    <w:lsdException w:name="Medium Grid 3 Accent 6" w:uiPriority="69"/>
+    <w:lsdException w:name="Dark List Accent 6" w:uiPriority="70"/>
+    <w:lsdException w:name="Colorful Shading Accent 6" w:uiPriority="71"/>
+    <w:lsdException w:name="Colorful List Accent 6" w:uiPriority="72"/>
+    <w:lsdException w:name="Colorful Grid Accent 6" w:uiPriority="73"/>
+    <w:lsdException w:name="Subtle Emphasis" w:uiPriority="19" w:qFormat="1"/>
+    <w:lsdException w:name="Intense Emphasis" w:uiPriority="21" w:qFormat="1"/>
+    <w:lsdException w:name="Subtle Reference" w:uiPriority="31" w:qFormat="1"/>
+    <w:lsdException w:name="Intense Reference" w:uiPriority="32" w:qFormat="1"/>
+    <w:lsdException w:name="Book Title" w:uiPriority="33" w:qFormat="1"/>
+    <w:lsdException w:name="Bibliography" w:semiHidden="1" w:uiPriority="37" w:unhideWhenUsed="1"/>
+    <w:lsdException w:name="TOC Heading" w:semiHidden="1" w:uiPriority="39" w:unhideWhenUsed="1" w:qFormat="1"/>
+    <w:lsdException w:name="Plain Table 1" w:uiPriority="41"/>
+    <w:lsdException w:name="Plain Table 2" w:uiPriority="42"/>
+    <w:lsdException w:name="Plain Table 3" w:uiPriority="43"/>
+    <w:lsdException w:name="Plain Table 4" w:uiPriority="44"/>
+    <w:lsdException w:name="Plain Table 5" w:uiPriority="45"/>
+    <w:lsdException w:name="Grid Table Light" w:uiPriority="40"/>
+    <w:lsdException w:name="Grid Table 1 Light" w:uiPriority="46"/>
+    <w:lsdException w:name="Grid Table 2" w:uiPriority="47"/>
+    <w:lsdException w:name="Grid Table 3" w:uiPriority="48"/>
+    <w:lsdException w:name="Grid Table 4" w:uiPriority="49"/>
+    <w:lsdException w:name="Grid Table 5 Dark" w:uiPriority="50"/>
+    <w:lsdException w:name="Grid Table 6 Colorful" w:uiPriority="51"/>
+    <w:lsdException w:name="Grid Table 7 Colorful" w:uiPriority="52"/>
+    <w:lsdException w:name="Grid Table 1 Light Accent 1" w:uiPriority="46"/>
+    <w:lsdException w:name="Grid Table 2 Accent 1" w:uiPriority="47"/>
+    <w:lsdException w:name="Grid Table 3 Accent 1" w:uiPriority="48"/>
+    <w:lsdException w:name="Grid Table 4 Accent 1" w:uiPriority="49"/>
+    <w:lsdException w:name="Grid Table 5 Dark Accent 1" w:uiPriority="50"/>
+    <w:lsdException w:name="Grid Table 6 Colorful Accent 1" w:uiPriority="51"/>
+    <w:lsdException w:name="Grid Table 7 Colorful Accent 1" w:uiPriority="52"/>
+    <w:lsdException w:name="Grid Table 1 Light Accent 2" w:uiPriority="46"/>
+    <w:lsdException w:name="Grid Table 2 Accent 2" w:uiPriority="47"/>
+    <w:lsdException w:name="Grid Table 3 Accent 2" w:uiPriority="48"/>
+    <w:lsdException w:name="Grid Table 4 Accent 2" w:uiPriority="49"/>
+    <w:lsdException w:name="Grid Table 5 Dark Accent 2" w:uiPriority="50"/>
+    <w:lsdException w:name="Grid Table 6 Colorful Accent 2" w:uiPriority="51"/>
+    <w:lsdException w:name="Grid Table 7 Colorful Accent 2" w:uiPriority="52"/>
+    <w:lsdException w:name="Grid Table 1 Light Accent 3" w:uiPriority="46"/>
+    <w:lsdException w:name="Grid Table 2 Accent 3" w:uiPriority="47"/>
+    <w:lsdException w:name="Grid Table 3 Accent 3" w:uiPriority="48"/>
+    <w:lsdException w:name="Grid Table 4 Accent 3" w:uiPriority="49"/>
+    <w:lsdException w:name="Grid Table 5 Dark Accent 3" w:uiPriority="50"/>
+    <w:lsdException w:name="Grid Table 6 Colorful Accent 3" w:uiPriority="51"/>
+    <w:lsdException w:name="Grid Table 7 Colorful Accent 3" w:uiPriority="52"/>
+    <w:lsdException w:name="Grid Table 1 Light Accent 4" w:uiPriority="46"/>
+    <w:lsdException w:name="Grid Table 2 Accent 4" w:uiPriority="47"/>
+    <w:lsdException w:name="Grid Table 3 Accent 4" w:uiPriority="48"/>
+    <w:lsdException w:name="Grid Table 4 Accent 4" w:uiPriority="49"/>
+    <w:lsdException w:name="Grid Table 5 Dark Accent 4" w:uiPriority="50"/>
+    <w:lsdException w:name="Grid Table 6 Colorful Accent 4" w:uiPriority="51"/>
+    <w:lsdException w:name="Grid Table 7 Colorful Accent 4" w:uiPriority="52"/>
+    <w:lsdException w:name="Grid Table 1 Light Accent 5" w:uiPriority="46"/>
+    <w:lsdException w:name="Grid Table 2 Accent 5" w:uiPriority="47"/>
+    <w:lsdException w:name="Grid Table 3 Accent 5" w:uiPriority="48"/>
+    <w:lsdException w:name="Grid Table 4 Accent 5" w:uiPriority="49"/>
+    <w:lsdException w:name="Grid Table 5 Dark Accent 5" w:uiPriority="50"/>
+    <w:lsdException w:name="Grid Table 6 Colorful Accent 5" w:uiPriority="51"/>
+    <w:lsdException w:name="Grid Table 7 Colorful Accent 5" w:uiPriority="52"/>
+    <w:lsdException w:name="Grid Table 1 Light Accent 6" w:uiPriority="46"/>
+    <w:lsdException w:name="Grid Table 2 Accent 6" w:uiPriority="47"/>
+    <w:lsdException w:name="Grid Table 3 Accent 6" w:uiPriority="48"/>
+    <w:lsdException w:name="Grid Table 4 Accent 6" w:uiPriority="49"/>
+    <w:lsdException w:name="Grid Table 5 Dark Accent 6" w:uiPriority="50"/>
+    <w:lsdException w:name="Grid Table 6 Colorful Accent 6" w:uiPriority="51"/>
+    <w:lsdException w:name="Grid Table 7 Colorful Accent 6" w:uiPriority="52"/>
+    <w:lsdException w:name="List Table 1 Light" w:uiPriority="46"/>
+    <w:lsdException w:name="List Table 2" w:uiPriority="47"/>
+    <w:lsdException w:name="List Table 3" w:uiPriority="48"/>
+    <w:lsdException w:name="List Table 4" w:uiPriority="49"/>
+    <w:lsdException w:name="List Table 5 Dark" w:uiPriority="50"/>
+    <w:lsdException w:name="List Table 6 Colorful" w:uiPriority="51"/>
+    <w:lsdException w:name="List Table 7 Colorful" w:uiPriority="52"/>
+    <w:lsdException w:name="List Table 1 Light Accent 1" w:uiPriority="46"/>
+    <w:lsdException w:name="List Table 2 Accent 1" w:uiPriority="47"/>
+    <w:lsdException w:name="List Table 3 Accent 1" w:uiPriority="48"/>
+    <w:lsdException w:name="List Table 4 Accent 1" w:uiPriority="49"/>
+    <w:lsdException w:name="List Table 5 Dark Accent 1" w:uiPriority="50"/>
+    <w:lsdException w:name="List Table 6 Colorful Accent 1" w:uiPriority="51"/>
+    <w:lsdException w:name="List Table 7 Colorful Accent 1" w:uiPriority="52"/>
+    <w:lsdException w:name="List Table 1 Light Accent 2" w:uiPriority="46"/>
+    <w:lsdException w:name="List Table 2 Accent 2" w:uiPriority="47"/>
+    <w:lsdException w:name="List Table 3 Accent 2" w:uiPriority="48"/>
+    <w:lsdException w:name="List Table 4 Accent 2" w:uiPriority="49"/>
+    <w:lsdException w:name="List Table 5 Dark Accent 2" w:uiPriority="50"/>
+    <w:lsdException w:name="List Table 6 Colorful Accent 2" w:uiPriority="51"/>
+    <w:lsdException w:name="List Table 7 Colorful Accent 2" w:uiPriority="52"/>
+    <w:lsdException w:name="List Table 1 Light Accent 3" w:uiPriority="46"/>
+    <w:lsdException w:name="List Table 2 Accent 3" w:uiPriority="47"/>
+    <w:lsdException w:name="List Table 3 Accent 3" w:uiPriority="48"/>
+    <w:lsdException w:name="List Table 4 Accent 3" w:uiPriority="49"/>
+    <w:lsdException w:name="List Table 5 Dark Accent 3" w:uiPriority="50"/>
+    <w:lsdException w:name="List Table 6 Colorful Accent 3" w:uiPriority="51"/>
+    <w:lsdException w:name="List Table 7 Colorful Accent 3" w:uiPriority="52"/>
+    <w:lsdException w:name="List Table 1 Light Accent 4" w:uiPriority="46"/>
+    <w:lsdException w:name="List Table 2 Accent 4" w:uiPriority="47"/>
+    <w:lsdException w:name="List Table 3 Accent 4" w:uiPriority="48"/>
+    <w:lsdException w:name="List Table 4 Accent 4" w:uiPriority="49"/>
+    <w:lsdException w:name="List Table 5 Dark Accent 4" w:uiPriority="50"/>
+    <w:lsdException w:name="List Table 6 Colorful Accent 4" w:uiPriority="51"/>
+    <w:lsdException w:name="List Table 7 Colorful Accent 4" w:uiPriority="52"/>
+    <w:lsdException w:name="List Table 1 Light Accent 5" w:uiPriority="46"/>
+    <w:lsdException w:name="List Table 2 Accent 5" w:uiPriority="47"/>
+    <w:lsdException w:name="List Table 3 Accent 5" w:uiPriority="48"/>
+    <w:lsdException w:name="List Table 4 Accent 5" w:uiPriority="49"/>
+    <w:lsdException w:name="List Table 5 Dark Accent 5" w:uiPriority="50"/>
+    <w:lsdException w:name="List Table 6 Colorful Accent 5" w:uiPriority="51"/>
+    <w:lsdException w:name="List Table 7 Colorful Accent 5" w:uiPriority="52"/>
+    <w:lsdException w:name="List Table 1 Light Accent 6" w:uiPriority="46"/>
+    <w:lsdException w:name="List Table 2 Accent 6" w:uiPriority="47"/>
+    <w:lsdException w:name="List Table 3 Accent 6" w:uiPriority="48"/>
+    <w:lsdException w:name="List Table 4 Accent 6" w:uiPriority="49"/>
+    <w:lsdException w:name="List Table 5 Dark Accent 6" w:uiPriority="50"/>
+    <w:lsdException w:name="List Table 6 Colorful Accent 6" w:uiPriority="51"/>
+    <w:lsdException w:name="List Table 7 Colorful Accent 6" w:uiPriority="52"/>
   </w:latentStyles>
   <w:style w:type="paragraph" w:default="1" w:styleId="Normal">
     <w:name w:val="Normal"/>
@@ -1977,252 +2257,8 @@
 </w:styles>
 </file>
 
-<file path=word/glossary/stylesWithEffects.xml><?xml version="1.0" encoding="utf-8"?>
-<w:styles xmlns:wpc="http://schemas.microsoft.com/office/word/2010/wordprocessingCanvas" xmlns:mc="http://schemas.openxmlformats.org/markup-compatibility/2006" xmlns:o="urn:schemas-microsoft-com:office:office" xmlns:r="http://schemas.openxmlformats.org/officeDocument/2006/relationships" xmlns:m="http://schemas.openxmlformats.org/officeDocument/2006/math" xmlns:v="urn:schemas-microsoft-com:vml" xmlns:wp14="http://schemas.microsoft.com/office/word/2010/wordprocessingDrawing" xmlns:wp="http://schemas.openxmlformats.org/drawingml/2006/wordprocessingDrawing" xmlns:w10="urn:schemas-microsoft-com:office:word" xmlns:w="http://schemas.openxmlformats.org/wordprocessingml/2006/main" xmlns:w14="http://schemas.microsoft.com/office/word/2010/wordml" xmlns:wpg="http://schemas.microsoft.com/office/word/2010/wordprocessingGroup" xmlns:wpi="http://schemas.microsoft.com/office/word/2010/wordprocessingInk" xmlns:wne="http://schemas.microsoft.com/office/word/2006/wordml" xmlns:wps="http://schemas.microsoft.com/office/word/2010/wordprocessingShape" mc:Ignorable="w14 wp14">
-  <w:docDefaults>
-    <w:rPrDefault>
-      <w:rPr>
-        <w:rFonts w:asciiTheme="minorHAnsi" w:eastAsiaTheme="minorEastAsia" w:hAnsiTheme="minorHAnsi" w:cstheme="minorBidi"/>
-        <w:sz w:val="22"/>
-        <w:szCs w:val="22"/>
-        <w:lang w:val="en-GB" w:eastAsia="en-GB" w:bidi="ar-SA"/>
-      </w:rPr>
-    </w:rPrDefault>
-    <w:pPrDefault>
-      <w:pPr>
-        <w:spacing w:after="200" w:line="276" w:lineRule="auto"/>
-      </w:pPr>
-    </w:pPrDefault>
-  </w:docDefaults>
-  <w:latentStyles w:defLockedState="0" w:defUIPriority="99" w:defSemiHidden="1" w:defUnhideWhenUsed="1" w:defQFormat="0" w:count="267">
-    <w:lsdException w:name="Normal" w:semiHidden="0" w:uiPriority="0" w:unhideWhenUsed="0" w:qFormat="1"/>
-    <w:lsdException w:name="heading 1" w:semiHidden="0" w:uiPriority="9" w:unhideWhenUsed="0" w:qFormat="1"/>
-    <w:lsdException w:name="heading 2" w:uiPriority="9" w:qFormat="1"/>
-    <w:lsdException w:name="heading 3" w:uiPriority="9" w:qFormat="1"/>
-    <w:lsdException w:name="heading 4" w:uiPriority="9" w:qFormat="1"/>
-    <w:lsdException w:name="heading 5" w:uiPriority="9" w:qFormat="1"/>
-    <w:lsdException w:name="heading 6" w:uiPriority="9" w:qFormat="1"/>
-    <w:lsdException w:name="heading 7" w:uiPriority="9" w:qFormat="1"/>
-    <w:lsdException w:name="heading 8" w:uiPriority="9" w:qFormat="1"/>
-    <w:lsdException w:name="heading 9" w:uiPriority="9" w:qFormat="1"/>
-    <w:lsdException w:name="toc 1" w:uiPriority="39"/>
-    <w:lsdException w:name="toc 2" w:uiPriority="39"/>
-    <w:lsdException w:name="toc 3" w:uiPriority="39"/>
-    <w:lsdException w:name="toc 4" w:uiPriority="39"/>
-    <w:lsdException w:name="toc 5" w:uiPriority="39"/>
-    <w:lsdException w:name="toc 6" w:uiPriority="39"/>
-    <w:lsdException w:name="toc 7" w:uiPriority="39"/>
-    <w:lsdException w:name="toc 8" w:uiPriority="39"/>
-    <w:lsdException w:name="toc 9" w:uiPriority="39"/>
-    <w:lsdException w:name="caption" w:uiPriority="35" w:qFormat="1"/>
-    <w:lsdException w:name="Title" w:semiHidden="0" w:uiPriority="10" w:unhideWhenUsed="0" w:qFormat="1"/>
-    <w:lsdException w:name="Default Paragraph Font" w:uiPriority="1"/>
-    <w:lsdException w:name="Subtitle" w:semiHidden="0" w:uiPriority="11" w:unhideWhenUsed="0" w:qFormat="1"/>
-    <w:lsdException w:name="Strong" w:semiHidden="0" w:uiPriority="22" w:unhideWhenUsed="0" w:qFormat="1"/>
-    <w:lsdException w:name="Emphasis" w:semiHidden="0" w:uiPriority="20" w:unhideWhenUsed="0" w:qFormat="1"/>
-    <w:lsdException w:name="Table Grid" w:semiHidden="0" w:uiPriority="59" w:unhideWhenUsed="0"/>
-    <w:lsdException w:name="Placeholder Text" w:unhideWhenUsed="0"/>
-    <w:lsdException w:name="No Spacing" w:semiHidden="0" w:uiPriority="1" w:unhideWhenUsed="0" w:qFormat="1"/>
-    <w:lsdException w:name="Light Shading" w:semiHidden="0" w:uiPriority="60" w:unhideWhenUsed="0"/>
-    <w:lsdException w:name="Light List" w:semiHidden="0" w:uiPriority="61" w:unhideWhenUsed="0"/>
-    <w:lsdException w:name="Light Grid" w:semiHidden="0" w:uiPriority="62" w:unhideWhenUsed="0"/>
-    <w:lsdException w:name="Medium Shading 1" w:semiHidden="0" w:uiPriority="63" w:unhideWhenUsed="0"/>
-    <w:lsdException w:name="Medium Shading 2" w:semiHidden="0" w:uiPriority="64" w:unhideWhenUsed="0"/>
-    <w:lsdException w:name="Medium List 1" w:semiHidden="0" w:uiPriority="65" w:unhideWhenUsed="0"/>
-    <w:lsdException w:name="Medium List 2" w:semiHidden="0" w:uiPriority="66" w:unhideWhenUsed="0"/>
-    <w:lsdException w:name="Medium Grid 1" w:semiHidden="0" w:uiPriority="67" w:unhideWhenUsed="0"/>
-    <w:lsdException w:name="Medium Grid 2" w:semiHidden="0" w:uiPriority="68" w:unhideWhenUsed="0"/>
-    <w:lsdException w:name="Medium Grid 3" w:semiHidden="0" w:uiPriority="69" w:unhideWhenUsed="0"/>
-    <w:lsdException w:name="Dark List" w:semiHidden="0" w:uiPriority="70" w:unhideWhenUsed="0"/>
-    <w:lsdException w:name="Colorful Shading" w:semiHidden="0" w:uiPriority="71" w:unhideWhenUsed="0"/>
-    <w:lsdException w:name="Colorful List" w:semiHidden="0" w:uiPriority="72" w:unhideWhenUsed="0"/>
-    <w:lsdException w:name="Colorful Grid" w:semiHidden="0" w:uiPriority="73" w:unhideWhenUsed="0"/>
-    <w:lsdException w:name="Light Shading Accent 1" w:semiHidden="0" w:uiPriority="60" w:unhideWhenUsed="0"/>
-    <w:lsdException w:name="Light List Accent 1" w:semiHidden="0" w:uiPriority="61" w:unhideWhenUsed="0"/>
-    <w:lsdException w:name="Light Grid Accent 1" w:semiHidden="0" w:uiPriority="62" w:unhideWhenUsed="0"/>
-    <w:lsdException w:name="Medium Shading 1 Accent 1" w:semiHidden="0" w:uiPriority="63" w:unhideWhenUsed="0"/>
-    <w:lsdException w:name="Medium Shading 2 Accent 1" w:semiHidden="0" w:uiPriority="64" w:unhideWhenUsed="0"/>
-    <w:lsdException w:name="Medium List 1 Accent 1" w:semiHidden="0" w:uiPriority="65" w:unhideWhenUsed="0"/>
-    <w:lsdException w:name="Revision" w:unhideWhenUsed="0"/>
-    <w:lsdException w:name="List Paragraph" w:semiHidden="0" w:uiPriority="34" w:unhideWhenUsed="0" w:qFormat="1"/>
-    <w:lsdException w:name="Quote" w:semiHidden="0" w:uiPriority="29" w:unhideWhenUsed="0" w:qFormat="1"/>
-    <w:lsdException w:name="Intense Quote" w:semiHidden="0" w:uiPriority="30" w:unhideWhenUsed="0" w:qFormat="1"/>
-    <w:lsdException w:name="Medium List 2 Accent 1" w:semiHidden="0" w:uiPriority="66" w:unhideWhenUsed="0"/>
-    <w:lsdException w:name="Medium Grid 1 Accent 1" w:semiHidden="0" w:uiPriority="67" w:unhideWhenUsed="0"/>
-    <w:lsdException w:name="Medium Grid 2 Accent 1" w:semiHidden="0" w:uiPriority="68" w:unhideWhenUsed="0"/>
-    <w:lsdException w:name="Medium Grid 3 Accent 1" w:semiHidden="0" w:uiPriority="69" w:unhideWhenUsed="0"/>
-    <w:lsdException w:name="Dark List Accent 1" w:semiHidden="0" w:uiPriority="70" w:unhideWhenUsed="0"/>
-    <w:lsdException w:name="Colorful Shading Accent 1" w:semiHidden="0" w:uiPriority="71" w:unhideWhenUsed="0"/>
-    <w:lsdException w:name="Colorful List Accent 1" w:semiHidden="0" w:uiPriority="72" w:unhideWhenUsed="0"/>
-    <w:lsdException w:name="Colorful Grid Accent 1" w:semiHidden="0" w:uiPriority="73" w:unhideWhenUsed="0"/>
-    <w:lsdException w:name="Light Shading Accent 2" w:semiHidden="0" w:uiPriority="60" w:unhideWhenUsed="0"/>
-    <w:lsdException w:name="Light List Accent 2" w:semiHidden="0" w:uiPriority="61" w:unhideWhenUsed="0"/>
-    <w:lsdException w:name="Light Grid Accent 2" w:semiHidden="0" w:uiPriority="62" w:unhideWhenUsed="0"/>
-    <w:lsdException w:name="Medium Shading 1 Accent 2" w:semiHidden="0" w:uiPriority="63" w:unhideWhenUsed="0"/>
-    <w:lsdException w:name="Medium Shading 2 Accent 2" w:semiHidden="0" w:uiPriority="64" w:unhideWhenUsed="0"/>
-    <w:lsdException w:name="Medium List 1 Accent 2" w:semiHidden="0" w:uiPriority="65" w:unhideWhenUsed="0"/>
-    <w:lsdException w:name="Medium List 2 Accent 2" w:semiHidden="0" w:uiPriority="66" w:unhideWhenUsed="0"/>
-    <w:lsdException w:name="Medium Grid 1 Accent 2" w:semiHidden="0" w:uiPriority="67" w:unhideWhenUsed="0"/>
-    <w:lsdException w:name="Medium Grid 2 Accent 2" w:semiHidden="0" w:uiPriority="68" w:unhideWhenUsed="0"/>
-    <w:lsdException w:name="Medium Grid 3 Accent 2" w:semiHidden="0" w:uiPriority="69" w:unhideWhenUsed="0"/>
-    <w:lsdException w:name="Dark List Accent 2" w:semiHidden="0" w:uiPriority="70" w:unhideWhenUsed="0"/>
-    <w:lsdException w:name="Colorful Shading Accent 2" w:semiHidden="0" w:uiPriority="71" w:unhideWhenUsed="0"/>
-    <w:lsdException w:name="Colorful List Accent 2" w:semiHidden="0" w:uiPriority="72" w:unhideWhenUsed="0"/>
-    <w:lsdException w:name="Colorful Grid Accent 2" w:semiHidden="0" w:uiPriority="73" w:unhideWhenUsed="0"/>
-    <w:lsdException w:name="Light Shading Accent 3" w:semiHidden="0" w:uiPriority="60" w:unhideWhenUsed="0"/>
-    <w:lsdException w:name="Light List Accent 3" w:semiHidden="0" w:uiPriority="61" w:unhideWhenUsed="0"/>
-    <w:lsdException w:name="Light Grid Accent 3" w:semiHidden="0" w:uiPriority="62" w:unhideWhenUsed="0"/>
-    <w:lsdException w:name="Medium Shading 1 Accent 3" w:semiHidden="0" w:uiPriority="63" w:unhideWhenUsed="0"/>
-    <w:lsdException w:name="Medium Shading 2 Accent 3" w:semiHidden="0" w:uiPriority="64" w:unhideWhenUsed="0"/>
-    <w:lsdException w:name="Medium List 1 Accent 3" w:semiHidden="0" w:uiPriority="65" w:unhideWhenUsed="0"/>
-    <w:lsdException w:name="Medium List 2 Accent 3" w:semiHidden="0" w:uiPriority="66" w:unhideWhenUsed="0"/>
-    <w:lsdException w:name="Medium Grid 1 Accent 3" w:semiHidden="0" w:uiPriority="67" w:unhideWhenUsed="0"/>
-    <w:lsdException w:name="Medium Grid 2 Accent 3" w:semiHidden="0" w:uiPriority="68" w:unhideWhenUsed="0"/>
-    <w:lsdException w:name="Medium Grid 3 Accent 3" w:semiHidden="0" w:uiPriority="69" w:unhideWhenUsed="0"/>
-    <w:lsdException w:name="Dark List Accent 3" w:semiHidden="0" w:uiPriority="70" w:unhideWhenUsed="0"/>
-    <w:lsdException w:name="Colorful Shading Accent 3" w:semiHidden="0" w:uiPriority="71" w:unhideWhenUsed="0"/>
-    <w:lsdException w:name="Colorful List Accent 3" w:semiHidden="0" w:uiPriority="72" w:unhideWhenUsed="0"/>
-    <w:lsdException w:name="Colorful Grid Accent 3" w:semiHidden="0" w:uiPriority="73" w:unhideWhenUsed="0"/>
-    <w:lsdException w:name="Light Shading Accent 4" w:semiHidden="0" w:uiPriority="60" w:unhideWhenUsed="0"/>
-    <w:lsdException w:name="Light List Accent 4" w:semiHidden="0" w:uiPriority="61" w:unhideWhenUsed="0"/>
-    <w:lsdException w:name="Light Grid Accent 4" w:semiHidden="0" w:uiPriority="62" w:unhideWhenUsed="0"/>
-    <w:lsdException w:name="Medium Shading 1 Accent 4" w:semiHidden="0" w:uiPriority="63" w:unhideWhenUsed="0"/>
-    <w:lsdException w:name="Medium Shading 2 Accent 4" w:semiHidden="0" w:uiPriority="64" w:unhideWhenUsed="0"/>
-    <w:lsdException w:name="Medium List 1 Accent 4" w:semiHidden="0" w:uiPriority="65" w:unhideWhenUsed="0"/>
-    <w:lsdException w:name="Medium List 2 Accent 4" w:semiHidden="0" w:uiPriority="66" w:unhideWhenUsed="0"/>
-    <w:lsdException w:name="Medium Grid 1 Accent 4" w:semiHidden="0" w:uiPriority="67" w:unhideWhenUsed="0"/>
-    <w:lsdException w:name="Medium Grid 2 Accent 4" w:semiHidden="0" w:uiPriority="68" w:unhideWhenUsed="0"/>
-    <w:lsdException w:name="Medium Grid 3 Accent 4" w:semiHidden="0" w:uiPriority="69" w:unhideWhenUsed="0"/>
-    <w:lsdException w:name="Dark List Accent 4" w:semiHidden="0" w:uiPriority="70" w:unhideWhenUsed="0"/>
-    <w:lsdException w:name="Colorful Shading Accent 4" w:semiHidden="0" w:uiPriority="71" w:unhideWhenUsed="0"/>
-    <w:lsdException w:name="Colorful List Accent 4" w:semiHidden="0" w:uiPriority="72" w:unhideWhenUsed="0"/>
-    <w:lsdException w:name="Colorful Grid Accent 4" w:semiHidden="0" w:uiPriority="73" w:unhideWhenUsed="0"/>
-    <w:lsdException w:name="Light Shading Accent 5" w:semiHidden="0" w:uiPriority="60" w:unhideWhenUsed="0"/>
-    <w:lsdException w:name="Light List Accent 5" w:semiHidden="0" w:uiPriority="61" w:unhideWhenUsed="0"/>
-    <w:lsdException w:name="Light Grid Accent 5" w:semiHidden="0" w:uiPriority="62" w:unhideWhenUsed="0"/>
-    <w:lsdException w:name="Medium Shading 1 Accent 5" w:semiHidden="0" w:uiPriority="63" w:unhideWhenUsed="0"/>
-    <w:lsdException w:name="Medium Shading 2 Accent 5" w:semiHidden="0" w:uiPriority="64" w:unhideWhenUsed="0"/>
-    <w:lsdException w:name="Medium List 1 Accent 5" w:semiHidden="0" w:uiPriority="65" w:unhideWhenUsed="0"/>
-    <w:lsdException w:name="Medium List 2 Accent 5" w:semiHidden="0" w:uiPriority="66" w:unhideWhenUsed="0"/>
-    <w:lsdException w:name="Medium Grid 1 Accent 5" w:semiHidden="0" w:uiPriority="67" w:unhideWhenUsed="0"/>
-    <w:lsdException w:name="Medium Grid 2 Accent 5" w:semiHidden="0" w:uiPriority="68" w:unhideWhenUsed="0"/>
-    <w:lsdException w:name="Medium Grid 3 Accent 5" w:semiHidden="0" w:uiPriority="69" w:unhideWhenUsed="0"/>
-    <w:lsdException w:name="Dark List Accent 5" w:semiHidden="0" w:uiPriority="70" w:unhideWhenUsed="0"/>
-    <w:lsdException w:name="Colorful Shading Accent 5" w:semiHidden="0" w:uiPriority="71" w:unhideWhenUsed="0"/>
-    <w:lsdException w:name="Colorful List Accent 5" w:semiHidden="0" w:uiPriority="72" w:unhideWhenUsed="0"/>
-    <w:lsdException w:name="Colorful Grid Accent 5" w:semiHidden="0" w:uiPriority="73" w:unhideWhenUsed="0"/>
-    <w:lsdException w:name="Light Shading Accent 6" w:semiHidden="0" w:uiPriority="60" w:unhideWhenUsed="0"/>
-    <w:lsdException w:name="Light List Accent 6" w:semiHidden="0" w:uiPriority="61" w:unhideWhenUsed="0"/>
-    <w:lsdException w:name="Light Grid Accent 6" w:semiHidden="0" w:uiPriority="62" w:unhideWhenUsed="0"/>
-    <w:lsdException w:name="Medium Shading 1 Accent 6" w:semiHidden="0" w:uiPriority="63" w:unhideWhenUsed="0"/>
-    <w:lsdException w:name="Medium Shading 2 Accent 6" w:semiHidden="0" w:uiPriority="64" w:unhideWhenUsed="0"/>
-    <w:lsdException w:name="Medium List 1 Accent 6" w:semiHidden="0" w:uiPriority="65" w:unhideWhenUsed="0"/>
-    <w:lsdException w:name="Medium List 2 Accent 6" w:semiHidden="0" w:uiPriority="66" w:unhideWhenUsed="0"/>
-    <w:lsdException w:name="Medium Grid 1 Accent 6" w:semiHidden="0" w:uiPriority="67" w:unhideWhenUsed="0"/>
-    <w:lsdException w:name="Medium Grid 2 Accent 6" w:semiHidden="0" w:uiPriority="68" w:unhideWhenUsed="0"/>
-    <w:lsdException w:name="Medium Grid 3 Accent 6" w:semiHidden="0" w:uiPriority="69" w:unhideWhenUsed="0"/>
-    <w:lsdException w:name="Dark List Accent 6" w:semiHidden="0" w:uiPriority="70" w:unhideWhenUsed="0"/>
-    <w:lsdException w:name="Colorful Shading Accent 6" w:semiHidden="0" w:uiPriority="71" w:unhideWhenUsed="0"/>
-    <w:lsdException w:name="Colorful List Accent 6" w:semiHidden="0" w:uiPriority="72" w:unhideWhenUsed="0"/>
-    <w:lsdException w:name="Colorful Grid Accent 6" w:semiHidden="0" w:uiPriority="73" w:unhideWhenUsed="0"/>
-    <w:lsdException w:name="Subtle Emphasis" w:semiHidden="0" w:uiPriority="19" w:unhideWhenUsed="0" w:qFormat="1"/>
-    <w:lsdException w:name="Intense Emphasis" w:semiHidden="0" w:uiPriority="21" w:unhideWhenUsed="0" w:qFormat="1"/>
-    <w:lsdException w:name="Subtle Reference" w:semiHidden="0" w:uiPriority="31" w:unhideWhenUsed="0" w:qFormat="1"/>
-    <w:lsdException w:name="Intense Reference" w:semiHidden="0" w:uiPriority="32" w:unhideWhenUsed="0" w:qFormat="1"/>
-    <w:lsdException w:name="Book Title" w:semiHidden="0" w:uiPriority="33" w:unhideWhenUsed="0" w:qFormat="1"/>
-    <w:lsdException w:name="Bibliography" w:uiPriority="37"/>
-    <w:lsdException w:name="TOC Heading" w:uiPriority="39" w:qFormat="1"/>
-  </w:latentStyles>
-  <w:style w:type="paragraph" w:default="1" w:styleId="Normal">
-    <w:name w:val="Normal"/>
-    <w:qFormat/>
-  </w:style>
-  <w:style w:type="character" w:default="1" w:styleId="DefaultParagraphFont">
-    <w:name w:val="Default Paragraph Font"/>
-    <w:uiPriority w:val="1"/>
-    <w:semiHidden/>
-    <w:unhideWhenUsed/>
-  </w:style>
-  <w:style w:type="table" w:default="1" w:styleId="TableNormal">
-    <w:name w:val="Normal Table"/>
-    <w:uiPriority w:val="99"/>
-    <w:semiHidden/>
-    <w:unhideWhenUsed/>
-    <w:tblPr>
-      <w:tblInd w:w="0" w:type="dxa"/>
-      <w:tblCellMar>
-        <w:top w:w="0" w:type="dxa"/>
-        <w:left w:w="108" w:type="dxa"/>
-        <w:bottom w:w="0" w:type="dxa"/>
-        <w:right w:w="108" w:type="dxa"/>
-      </w:tblCellMar>
-    </w:tblPr>
-  </w:style>
-  <w:style w:type="numbering" w:default="1" w:styleId="NoList">
-    <w:name w:val="No List"/>
-    <w:uiPriority w:val="99"/>
-    <w:semiHidden/>
-    <w:unhideWhenUsed/>
-  </w:style>
-  <w:style w:type="paragraph" w:customStyle="1" w:styleId="D82E42DD8E8948DB823D32AA28C0D194">
-    <w:name w:val="D82E42DD8E8948DB823D32AA28C0D194"/>
-    <w:rsid w:val="00C2184A"/>
-  </w:style>
-  <w:style w:type="paragraph" w:customStyle="1" w:styleId="D6419655435340EE85F31A01B5B52737">
-    <w:name w:val="D6419655435340EE85F31A01B5B52737"/>
-    <w:rsid w:val="00C2184A"/>
-  </w:style>
-  <w:style w:type="paragraph" w:customStyle="1" w:styleId="A30BBED3D9B74A2BBFD2FCD0E520A1FD">
-    <w:name w:val="A30BBED3D9B74A2BBFD2FCD0E520A1FD"/>
-    <w:rsid w:val="00C2184A"/>
-  </w:style>
-  <w:style w:type="paragraph" w:customStyle="1" w:styleId="E1F5E7D2D7FB4B068CC92FED4B5825D4">
-    <w:name w:val="E1F5E7D2D7FB4B068CC92FED4B5825D4"/>
-    <w:rsid w:val="00C2184A"/>
-  </w:style>
-  <w:style w:type="paragraph" w:customStyle="1" w:styleId="BA7148FB070F43A997C1B912A2CFE99B">
-    <w:name w:val="BA7148FB070F43A997C1B912A2CFE99B"/>
-    <w:rsid w:val="00C2184A"/>
-  </w:style>
-  <w:style w:type="paragraph" w:customStyle="1" w:styleId="A44F65B48A0543F785C39B0246C0A922">
-    <w:name w:val="A44F65B48A0543F785C39B0246C0A922"/>
-    <w:rsid w:val="00C2184A"/>
-  </w:style>
-  <w:style w:type="paragraph" w:customStyle="1" w:styleId="2997A66EF5FB4921985D66F27047365D">
-    <w:name w:val="2997A66EF5FB4921985D66F27047365D"/>
-    <w:rsid w:val="00C2184A"/>
-  </w:style>
-  <w:style w:type="paragraph" w:customStyle="1" w:styleId="3EB570220AF741E9846B1F84BD982FE9">
-    <w:name w:val="3EB570220AF741E9846B1F84BD982FE9"/>
-    <w:rsid w:val="00C2184A"/>
-  </w:style>
-  <w:style w:type="paragraph" w:customStyle="1" w:styleId="51520E110A674969A7EC0361B983C5FE">
-    <w:name w:val="51520E110A674969A7EC0361B983C5FE"/>
-    <w:rsid w:val="00C2184A"/>
-  </w:style>
-  <w:style w:type="character" w:styleId="PlaceholderText">
-    <w:name w:val="Placeholder Text"/>
-    <w:basedOn w:val="DefaultParagraphFont"/>
-    <w:uiPriority w:val="99"/>
-    <w:semiHidden/>
-    <w:rsid w:val="00C2184A"/>
-    <w:rPr>
-      <w:color w:val="808080"/>
-    </w:rPr>
-  </w:style>
-  <w:style w:type="paragraph" w:customStyle="1" w:styleId="27830AB417D9477FA5CB15C08C999467">
-    <w:name w:val="27830AB417D9477FA5CB15C08C999467"/>
-    <w:rsid w:val="00C2184A"/>
-  </w:style>
-  <w:style w:type="paragraph" w:customStyle="1" w:styleId="AFDDD13A64ED488B8098F6BFE1C0D29B">
-    <w:name w:val="AFDDD13A64ED488B8098F6BFE1C0D29B"/>
-    <w:rsid w:val="00C2184A"/>
-  </w:style>
-</w:styles>
-</file>
-
 <file path=word/glossary/webSettings.xml><?xml version="1.0" encoding="utf-8"?>
-<w:webSettings xmlns:mc="http://schemas.openxmlformats.org/markup-compatibility/2006" xmlns:r="http://schemas.openxmlformats.org/officeDocument/2006/relationships" xmlns:w="http://schemas.openxmlformats.org/wordprocessingml/2006/main" xmlns:w14="http://schemas.microsoft.com/office/word/2010/wordml" mc:Ignorable="w14">
+<w:webSettings xmlns:mc="http://schemas.openxmlformats.org/markup-compatibility/2006" xmlns:r="http://schemas.openxmlformats.org/officeDocument/2006/relationships" xmlns:w="http://schemas.openxmlformats.org/wordprocessingml/2006/main" xmlns:w14="http://schemas.microsoft.com/office/word/2010/wordml" xmlns:w15="http://schemas.microsoft.com/office/word/2012/wordml" mc:Ignorable="w14 w15">
   <w:optimizeForBrowser/>
   <w:allowPNG/>
 </w:webSettings>
@@ -2537,7 +2573,7 @@
 </file>
 
 <file path=customXml/itemProps2.xml><?xml version="1.0" encoding="utf-8"?>
-<ds:datastoreItem xmlns:ds="http://schemas.openxmlformats.org/officeDocument/2006/customXml" ds:itemID="{0A1F7B86-AB57-45DF-BDCA-6B0F92DC4361}">
+<ds:datastoreItem xmlns:ds="http://schemas.openxmlformats.org/officeDocument/2006/customXml" ds:itemID="{A347A499-44FC-4EED-9DF7-B7F4B248BF05}">
   <ds:schemaRefs>
     <ds:schemaRef ds:uri="http://schemas.openxmlformats.org/officeDocument/2006/bibliography"/>
   </ds:schemaRefs>

</xml_diff>